<commit_message>
Started working on configuration
</commit_message>
<xml_diff>
--- a/Documentation/Documentation.docx
+++ b/Documentation/Documentation.docx
@@ -932,12 +932,10 @@
       <w:pPr>
         <w:pStyle w:val="Tytu"/>
       </w:pPr>
-      <w:proofErr w:type="spellStart"/>
       <w:r>
         <w:lastRenderedPageBreak/>
         <w:t>PCRemote</w:t>
       </w:r>
-      <w:proofErr w:type="spellEnd"/>
     </w:p>
     <w:p>
       <w:pPr>
@@ -957,15 +955,7 @@
     </w:p>
     <w:p>
       <w:r>
-        <w:t xml:space="preserve">The whole project consists of 3 applications: server written with C++ and </w:t>
-      </w:r>
-      <w:proofErr w:type="spellStart"/>
-      <w:r>
-        <w:t>Qt</w:t>
-      </w:r>
-      <w:proofErr w:type="spellEnd"/>
-      <w:r>
-        <w:t xml:space="preserve"> Framework that will run on Windows operating system and two clients, one for Android and one for Windows Phone.</w:t>
+        <w:t>The whole project consists of 3 applications: server written with C++ and Qt Framework that will run on Windows operating system and two clients, one for Android and one for Windows Phone.</w:t>
       </w:r>
     </w:p>
     <w:p>
@@ -1165,12 +1155,7 @@
         </w:numPr>
       </w:pPr>
       <w:r>
-        <w:t>It is possible to change defau</w:t>
-      </w:r>
-      <w:bookmarkStart w:id="0" w:name="_GoBack"/>
-      <w:bookmarkEnd w:id="0"/>
-      <w:r>
-        <w:t>lt port for listening</w:t>
+        <w:t>It is possible to change default port for listening</w:t>
       </w:r>
     </w:p>
     <w:p>
@@ -1268,31 +1253,7 @@
     </w:p>
     <w:p>
       <w:r>
-        <w:t xml:space="preserve">You might wonder, why among non-functional requirements for server you can find Windows, but not Linux even though it’s supposed to be written with </w:t>
-      </w:r>
-      <w:proofErr w:type="spellStart"/>
-      <w:r>
-        <w:t>Qt</w:t>
-      </w:r>
-      <w:proofErr w:type="spellEnd"/>
-      <w:r>
-        <w:t xml:space="preserve"> Framework which is multiplatform framework for C++. Well, the problem is, that even though </w:t>
-      </w:r>
-      <w:proofErr w:type="spellStart"/>
-      <w:r>
-        <w:t>Qt</w:t>
-      </w:r>
-      <w:proofErr w:type="spellEnd"/>
-      <w:r>
-        <w:t xml:space="preserve"> Framework makes it much easier to write applications with graphical user interface, it still doesn’t provide all the features required by the project, such as simulation of mouse or keyboard button click. What’s more, Linux native libraries do not provide this functionality either while </w:t>
-      </w:r>
-      <w:proofErr w:type="spellStart"/>
-      <w:r>
-        <w:t>WinAPI</w:t>
-      </w:r>
-      <w:proofErr w:type="spellEnd"/>
-      <w:r>
-        <w:t xml:space="preserve"> does.</w:t>
+        <w:t>You might wonder, why among non-functional requirements for server you can find Windows, but not Linux even though it’s supposed to be written with Qt Framework which is multiplatform framework for C++. Well, the problem is, that even though Qt Framework makes it much easier to write applications with graphical user interface, it still doesn’t provide all the features required by the project, such as simulation of mouse or keyboard button click. What’s more, Linux native libraries do not provide this functionality either while WinAPI does.</w:t>
       </w:r>
     </w:p>
     <w:p>
@@ -1395,13 +1356,8 @@
       <w:pPr>
         <w:pStyle w:val="Nagwek2"/>
       </w:pPr>
-      <w:proofErr w:type="spellStart"/>
-      <w:r>
-        <w:t>PCRemote</w:t>
-      </w:r>
-      <w:proofErr w:type="spellEnd"/>
-      <w:r>
-        <w:t xml:space="preserve"> </w:t>
+      <w:r>
+        <w:t xml:space="preserve">PCRemote </w:t>
       </w:r>
       <w:r>
         <w:t>Server</w:t>
@@ -1479,6 +1435,30 @@
     </w:p>
     <w:p>
       <w:pPr>
+        <w:pStyle w:val="Akapitzlist"/>
+        <w:numPr>
+          <w:ilvl w:val="0"/>
+          <w:numId w:val="18"/>
+        </w:numPr>
+      </w:pPr>
+      <w:r>
+        <w:t>As a user of a server I want to be able to restrict access to it with a password.</w:t>
+      </w:r>
+    </w:p>
+    <w:p>
+      <w:pPr>
+        <w:pStyle w:val="Akapitzlist"/>
+        <w:numPr>
+          <w:ilvl w:val="0"/>
+          <w:numId w:val="18"/>
+        </w:numPr>
+      </w:pPr>
+      <w:r>
+        <w:t>As a user I want the server application to support multiple languages.</w:t>
+      </w:r>
+    </w:p>
+    <w:p>
+      <w:pPr>
         <w:pStyle w:val="Nagwek2"/>
       </w:pPr>
       <w:r>
@@ -1574,6 +1554,20 @@
     </w:p>
     <w:p>
       <w:pPr>
+        <w:pStyle w:val="Akapitzlist"/>
+        <w:numPr>
+          <w:ilvl w:val="0"/>
+          <w:numId w:val="19"/>
+        </w:numPr>
+      </w:pPr>
+      <w:r>
+        <w:t>As a user I want the application to support multiple languages.</w:t>
+      </w:r>
+      <w:bookmarkStart w:id="0" w:name="_GoBack"/>
+      <w:bookmarkEnd w:id="0"/>
+    </w:p>
+    <w:p>
+      <w:pPr>
         <w:pStyle w:val="Nagwek1"/>
       </w:pPr>
       <w:r>
@@ -1585,13 +1579,8 @@
       <w:pPr>
         <w:pStyle w:val="Nagwek2"/>
       </w:pPr>
-      <w:proofErr w:type="spellStart"/>
-      <w:r>
-        <w:t>PCRemote</w:t>
-      </w:r>
-      <w:proofErr w:type="spellEnd"/>
-      <w:r>
-        <w:t xml:space="preserve"> Server</w:t>
+      <w:r>
+        <w:t>PCRemote Server</w:t>
       </w:r>
     </w:p>
     <w:p>
@@ -1709,53 +1698,13 @@
     </w:p>
     <w:p>
       <w:r>
-        <w:t xml:space="preserve">Main part of the whole application is Tray class. Even though it’s still just a part of </w:t>
-      </w:r>
-      <w:proofErr w:type="spellStart"/>
-      <w:r>
-        <w:t>MainWindow</w:t>
-      </w:r>
-      <w:proofErr w:type="spellEnd"/>
-      <w:r>
-        <w:t xml:space="preserve">, it is visible all the time, while </w:t>
-      </w:r>
-      <w:proofErr w:type="spellStart"/>
-      <w:r>
-        <w:t>MainWindow</w:t>
-      </w:r>
-      <w:proofErr w:type="spellEnd"/>
-      <w:r>
-        <w:t xml:space="preserve"> is visible only after Tray is activated (tray icon is clicked by a user).</w:t>
+        <w:t>Main part of the whole application is Tray class. Even though it’s still just a part of MainWindow, it is visible all the time, while MainWindow is visible only after Tray is activated (tray icon is clicked by a user).</w:t>
       </w:r>
       <w:r>
         <w:t xml:space="preserve"> Tray contains a </w:t>
       </w:r>
       <w:r>
-        <w:t xml:space="preserve">set of </w:t>
-      </w:r>
-      <w:proofErr w:type="spellStart"/>
-      <w:r>
-        <w:t>AbstractCommunicators</w:t>
-      </w:r>
-      <w:proofErr w:type="spellEnd"/>
-      <w:r>
-        <w:t xml:space="preserve">, although in this example we’ll use only </w:t>
-      </w:r>
-      <w:proofErr w:type="spellStart"/>
-      <w:r>
-        <w:t>NetworkCommunicator</w:t>
-      </w:r>
-      <w:proofErr w:type="spellEnd"/>
-      <w:r>
-        <w:t xml:space="preserve"> (inherits </w:t>
-      </w:r>
-      <w:proofErr w:type="spellStart"/>
-      <w:r>
-        <w:t>AbstractCommunicator</w:t>
-      </w:r>
-      <w:proofErr w:type="spellEnd"/>
-      <w:r>
-        <w:t>) that allows to communicate with the clients via TCP (general events) and UDP (mouse movement event).</w:t>
+        <w:t>set of AbstractCommunicators, although in this example we’ll use only NetworkCommunicator (inherits AbstractCommunicator) that allows to communicate with the clients via TCP (general events) and UDP (mouse movement event).</w:t>
       </w:r>
       <w:r>
         <w:t xml:space="preserve"> T</w:t>
@@ -1764,15 +1713,7 @@
         <w:t>his is also T</w:t>
       </w:r>
       <w:r>
-        <w:t xml:space="preserve">ray that calls the Listen method in each </w:t>
-      </w:r>
-      <w:proofErr w:type="spellStart"/>
-      <w:r>
-        <w:t>AbstractCommunicator</w:t>
-      </w:r>
-      <w:proofErr w:type="spellEnd"/>
-      <w:r>
-        <w:t xml:space="preserve">. Then Tray also contains </w:t>
+        <w:t xml:space="preserve">ray that calls the Listen method in each AbstractCommunicator. Then Tray also contains </w:t>
       </w:r>
       <w:r>
         <w:t>the menu (visible after clicking tray icon with right mouse button) for managing the whole application.</w:t>
@@ -1842,15 +1783,7 @@
         <w:t>atter</w:t>
       </w:r>
       <w:r>
-        <w:t xml:space="preserve"> of fact, </w:t>
-      </w:r>
-      <w:proofErr w:type="spellStart"/>
-      <w:r>
-        <w:t>ClientsView</w:t>
-      </w:r>
-      <w:proofErr w:type="spellEnd"/>
-      <w:r>
-        <w:t xml:space="preserve"> is nothing more than just a Widget consisting of two labels. One that says “Number of clients” and the other one that actually represents the number.</w:t>
+        <w:t xml:space="preserve"> of fact, ClientsView is nothing more than just a Widget consisting of two labels. One that says “Number of clients” and the other one that actually represents the number.</w:t>
       </w:r>
     </w:p>
     <w:p>
@@ -1912,14 +1845,9 @@
       <w:pPr>
         <w:pStyle w:val="Nagwek2"/>
       </w:pPr>
-      <w:proofErr w:type="spellStart"/>
       <w:r>
         <w:lastRenderedPageBreak/>
-        <w:t>PCRemote</w:t>
-      </w:r>
-      <w:proofErr w:type="spellEnd"/>
-      <w:r>
-        <w:t xml:space="preserve"> Client</w:t>
+        <w:t>PCRemote Client</w:t>
       </w:r>
     </w:p>
     <w:p>
@@ -2034,15 +1962,7 @@
     </w:p>
     <w:p>
       <w:r>
-        <w:t xml:space="preserve">Data contained and generated by </w:t>
-      </w:r>
-      <w:proofErr w:type="spellStart"/>
-      <w:r>
-        <w:t>ServersStorage</w:t>
-      </w:r>
-      <w:proofErr w:type="spellEnd"/>
-      <w:r>
-        <w:t xml:space="preserve"> are common for all classes across the application, therefore it’s much easier to make the entire class static, rather than pass a reference to it to all the objects used in the application.</w:t>
+        <w:t>Data contained and generated by ServersStorage are common for all classes across the application, therefore it’s much easier to make the entire class static, rather than pass a reference to it to all the objects used in the application.</w:t>
       </w:r>
     </w:p>
     <w:p>
@@ -2103,100 +2023,12 @@
     </w:p>
     <w:p>
       <w:r>
-        <w:t xml:space="preserve">Mouse controller is a </w:t>
-      </w:r>
-      <w:proofErr w:type="spellStart"/>
-      <w:r>
-        <w:t>UserControl</w:t>
-      </w:r>
-      <w:proofErr w:type="spellEnd"/>
-      <w:r>
-        <w:t xml:space="preserve"> that contains two other user controls: </w:t>
-      </w:r>
-      <w:proofErr w:type="spellStart"/>
-      <w:r>
-        <w:t>MousePad</w:t>
-      </w:r>
-      <w:proofErr w:type="spellEnd"/>
-      <w:r>
-        <w:t xml:space="preserve"> and </w:t>
-      </w:r>
-      <w:proofErr w:type="spellStart"/>
-      <w:r>
-        <w:t>MouseScroll</w:t>
-      </w:r>
-      <w:proofErr w:type="spellEnd"/>
-      <w:r>
-        <w:t>.</w:t>
-      </w:r>
-    </w:p>
-    <w:p>
-      <w:r>
-        <w:t xml:space="preserve">Each time </w:t>
-      </w:r>
-      <w:proofErr w:type="spellStart"/>
-      <w:r>
-        <w:t>MousePad</w:t>
-      </w:r>
-      <w:proofErr w:type="spellEnd"/>
-      <w:r>
-        <w:t xml:space="preserve"> or </w:t>
-      </w:r>
-      <w:proofErr w:type="spellStart"/>
-      <w:r>
-        <w:t>MouseScroll</w:t>
-      </w:r>
-      <w:proofErr w:type="spellEnd"/>
-      <w:r>
-        <w:t xml:space="preserve"> recognize a gesture, they raise an event that is captured later on by </w:t>
-      </w:r>
-      <w:proofErr w:type="spellStart"/>
-      <w:r>
-        <w:t>MouseController</w:t>
-      </w:r>
-      <w:proofErr w:type="spellEnd"/>
-      <w:r>
-        <w:t xml:space="preserve">. Then depending on the event </w:t>
-      </w:r>
-      <w:proofErr w:type="spellStart"/>
-      <w:r>
-        <w:t>MouseController</w:t>
-      </w:r>
-      <w:proofErr w:type="spellEnd"/>
-      <w:r>
-        <w:t xml:space="preserve"> generates a proper </w:t>
-      </w:r>
-      <w:proofErr w:type="spellStart"/>
-      <w:r>
-        <w:t>NetworkMessage</w:t>
-      </w:r>
-      <w:proofErr w:type="spellEnd"/>
-      <w:r>
-        <w:t xml:space="preserve"> and puts it into a </w:t>
-      </w:r>
-      <w:proofErr w:type="spellStart"/>
-      <w:r>
-        <w:t>messageQueue</w:t>
-      </w:r>
-      <w:proofErr w:type="spellEnd"/>
-      <w:r>
-        <w:t xml:space="preserve">. Within </w:t>
-      </w:r>
-      <w:proofErr w:type="spellStart"/>
-      <w:r>
-        <w:t>MouseController</w:t>
-      </w:r>
-      <w:proofErr w:type="spellEnd"/>
-      <w:r>
-        <w:t xml:space="preserve"> there is a separate thread working in the background, that continuously reads the </w:t>
-      </w:r>
-      <w:proofErr w:type="spellStart"/>
-      <w:r>
-        <w:t>messageQueue</w:t>
-      </w:r>
-      <w:proofErr w:type="spellEnd"/>
-      <w:r>
-        <w:t xml:space="preserve"> and sends data to the server.</w:t>
+        <w:t>Mouse controller is a UserControl that contains two other user controls: MousePad and MouseScroll.</w:t>
+      </w:r>
+    </w:p>
+    <w:p>
+      <w:r>
+        <w:t>Each time MousePad or MouseScroll recognize a gesture, they raise an event that is captured later on by MouseController. Then depending on the event MouseController generates a proper NetworkMessage and puts it into a messageQueue. Within MouseController there is a separate thread working in the background, that continuously reads the messageQueue and sends data to the server.</w:t>
       </w:r>
     </w:p>
     <w:p>
@@ -2327,15 +2159,7 @@
         </w:numPr>
       </w:pPr>
       <w:r>
-        <w:t xml:space="preserve">Client – any application that is able to communicate with the </w:t>
-      </w:r>
-      <w:proofErr w:type="spellStart"/>
-      <w:r>
-        <w:t>PCRemote</w:t>
-      </w:r>
-      <w:proofErr w:type="spellEnd"/>
-      <w:r>
-        <w:t xml:space="preserve"> Server</w:t>
+        <w:t>Client – any application that is able to communicate with the PCRemote Server</w:t>
       </w:r>
     </w:p>
     <w:p>
@@ -2358,21 +2182,8 @@
           <w:numId w:val="12"/>
         </w:numPr>
       </w:pPr>
-      <w:proofErr w:type="spellStart"/>
-      <w:r>
-        <w:t>MessageQueue</w:t>
-      </w:r>
-      <w:proofErr w:type="spellEnd"/>
-      <w:r>
-        <w:t xml:space="preserve"> – Queue (First-In-First-Out) containing set of </w:t>
-      </w:r>
-      <w:proofErr w:type="spellStart"/>
-      <w:r>
-        <w:t>NetworkMessage</w:t>
-      </w:r>
-      <w:proofErr w:type="spellEnd"/>
-      <w:r>
-        <w:t xml:space="preserve"> objects.</w:t>
+      <w:r>
+        <w:t>MessageQueue – Queue (First-In-First-Out) containing set of NetworkMessage objects.</w:t>
       </w:r>
     </w:p>
     <w:sectPr>
@@ -2452,7 +2263,7 @@
           <w:rPr>
             <w:noProof/>
           </w:rPr>
-          <w:t>2</w:t>
+          <w:t>3</w:t>
         </w:r>
         <w:r>
           <w:rPr>
@@ -2512,11 +2323,9 @@
     <w:pPr>
       <w:pStyle w:val="Nagwek"/>
     </w:pPr>
-    <w:proofErr w:type="spellStart"/>
     <w:r>
       <w:t>PCRemote</w:t>
     </w:r>
-    <w:proofErr w:type="spellEnd"/>
     <w:r>
       <w:t>®</w:t>
     </w:r>
@@ -3963,6 +3772,7 @@
   <w:style w:type="character" w:default="1" w:styleId="Domylnaczcionkaakapitu">
     <w:name w:val="Default Paragraph Font"/>
     <w:uiPriority w:val="1"/>
+    <w:semiHidden/>
     <w:unhideWhenUsed/>
   </w:style>
   <w:style w:type="table" w:default="1" w:styleId="Standardowy">
@@ -5874,6 +5684,7 @@
   <w:style w:type="character" w:default="1" w:styleId="Domylnaczcionkaakapitu">
     <w:name w:val="Default Paragraph Font"/>
     <w:uiPriority w:val="1"/>
+    <w:semiHidden/>
     <w:unhideWhenUsed/>
   </w:style>
   <w:style w:type="table" w:default="1" w:styleId="Standardowy">
@@ -7702,7 +7513,7 @@
 </file>
 
 <file path=customXml/itemProps1.xml><?xml version="1.0" encoding="utf-8"?>
-<ds:datastoreItem xmlns:ds="http://schemas.openxmlformats.org/officeDocument/2006/customXml" ds:itemID="{14099B21-F94A-4D90-A2A0-B133B86308BA}">
+<ds:datastoreItem xmlns:ds="http://schemas.openxmlformats.org/officeDocument/2006/customXml" ds:itemID="{A3059C42-4512-447E-80D2-181F02835A43}">
   <ds:schemaRefs>
     <ds:schemaRef ds:uri="http://schemas.openxmlformats.org/officeDocument/2006/bibliography"/>
   </ds:schemaRefs>

</xml_diff>

<commit_message>
started working with graphics created first few graphics and introduced them to WP7 client
</commit_message>
<xml_diff>
--- a/Documentation/Documentation.docx
+++ b/Documentation/Documentation.docx
@@ -933,6 +933,64 @@
         <w:t>Documentation</w:t>
       </w:r>
     </w:p>
+    <w:p>
+      <w:pPr>
+        <w:jc w:val="center"/>
+      </w:pPr>
+      <w:r>
+        <w:rPr>
+          <w:noProof/>
+        </w:rPr>
+        <w:drawing>
+          <wp:inline distT="0" distB="0" distL="0" distR="0">
+            <wp:extent cx="2062717" cy="2062717"/>
+            <wp:effectExtent l="0" t="0" r="0" b="0"/>
+            <wp:docPr id="1" name="Obraz 1" descr="D:\MyFiles\code\PCRemote\Documentation\graphics\common\PCRemoteIcon.png"/>
+            <wp:cNvGraphicFramePr>
+              <a:graphicFrameLocks xmlns:a="http://schemas.openxmlformats.org/drawingml/2006/main" noChangeAspect="1"/>
+            </wp:cNvGraphicFramePr>
+            <a:graphic xmlns:a="http://schemas.openxmlformats.org/drawingml/2006/main">
+              <a:graphicData uri="http://schemas.openxmlformats.org/drawingml/2006/picture">
+                <pic:pic xmlns:pic="http://schemas.openxmlformats.org/drawingml/2006/picture">
+                  <pic:nvPicPr>
+                    <pic:cNvPr id="0" name="Picture 1" descr="D:\MyFiles\code\PCRemote\Documentation\graphics\common\PCRemoteIcon.png"/>
+                    <pic:cNvPicPr>
+                      <a:picLocks noChangeAspect="1" noChangeArrowheads="1"/>
+                    </pic:cNvPicPr>
+                  </pic:nvPicPr>
+                  <pic:blipFill>
+                    <a:blip r:embed="rId9">
+                      <a:extLst>
+                        <a:ext uri="{28A0092B-C50C-407E-A947-70E740481C1C}">
+                          <a14:useLocalDpi xmlns:a14="http://schemas.microsoft.com/office/drawing/2010/main" val="0"/>
+                        </a:ext>
+                      </a:extLst>
+                    </a:blip>
+                    <a:srcRect/>
+                    <a:stretch>
+                      <a:fillRect/>
+                    </a:stretch>
+                  </pic:blipFill>
+                  <pic:spPr bwMode="auto">
+                    <a:xfrm>
+                      <a:off x="0" y="0"/>
+                      <a:ext cx="2062829" cy="2062829"/>
+                    </a:xfrm>
+                    <a:prstGeom prst="rect">
+                      <a:avLst/>
+                    </a:prstGeom>
+                    <a:noFill/>
+                    <a:ln>
+                      <a:noFill/>
+                    </a:ln>
+                  </pic:spPr>
+                </pic:pic>
+              </a:graphicData>
+            </a:graphic>
+          </wp:inline>
+        </w:drawing>
+      </w:r>
+    </w:p>
     <w:sdt>
       <w:sdtPr>
         <w:rPr>
@@ -983,7 +1041,7 @@
           <w:r>
             <w:fldChar w:fldCharType="separate"/>
           </w:r>
-          <w:hyperlink w:anchor="_Toc338785956" w:history="1">
+          <w:hyperlink w:anchor="_Toc341116334" w:history="1">
             <w:r>
               <w:rPr>
                 <w:rStyle w:val="Hipercze"/>
@@ -1010,7 +1068,7 @@
                 <w:noProof/>
                 <w:webHidden/>
               </w:rPr>
-              <w:instrText xml:space="preserve"> PAGEREF _Toc338785956 \h </w:instrText>
+              <w:instrText xml:space="preserve"> PAGEREF _Toc341116334 \h </w:instrText>
             </w:r>
             <w:r>
               <w:rPr>
@@ -1052,7 +1110,7 @@
               <w:noProof/>
             </w:rPr>
           </w:pPr>
-          <w:hyperlink w:anchor="_Toc338785957" w:history="1">
+          <w:hyperlink w:anchor="_Toc341116335" w:history="1">
             <w:r>
               <w:rPr>
                 <w:rStyle w:val="Hipercze"/>
@@ -1079,7 +1137,7 @@
                 <w:noProof/>
                 <w:webHidden/>
               </w:rPr>
-              <w:instrText xml:space="preserve"> PAGEREF _Toc338785957 \h </w:instrText>
+              <w:instrText xml:space="preserve"> PAGEREF _Toc341116335 \h </w:instrText>
             </w:r>
             <w:r>
               <w:rPr>
@@ -1121,7 +1179,7 @@
               <w:noProof/>
             </w:rPr>
           </w:pPr>
-          <w:hyperlink w:anchor="_Toc338785958" w:history="1">
+          <w:hyperlink w:anchor="_Toc341116336" w:history="1">
             <w:r>
               <w:rPr>
                 <w:rStyle w:val="Hipercze"/>
@@ -1148,7 +1206,7 @@
                 <w:noProof/>
                 <w:webHidden/>
               </w:rPr>
-              <w:instrText xml:space="preserve"> PAGEREF _Toc338785958 \h </w:instrText>
+              <w:instrText xml:space="preserve"> PAGEREF _Toc341116336 \h </w:instrText>
             </w:r>
             <w:r>
               <w:rPr>
@@ -1190,7 +1248,7 @@
               <w:noProof/>
             </w:rPr>
           </w:pPr>
-          <w:hyperlink w:anchor="_Toc338785959" w:history="1">
+          <w:hyperlink w:anchor="_Toc341116337" w:history="1">
             <w:r>
               <w:rPr>
                 <w:rStyle w:val="Hipercze"/>
@@ -1217,7 +1275,7 @@
                 <w:noProof/>
                 <w:webHidden/>
               </w:rPr>
-              <w:instrText xml:space="preserve"> PAGEREF _Toc338785959 \h </w:instrText>
+              <w:instrText xml:space="preserve"> PAGEREF _Toc341116337 \h </w:instrText>
             </w:r>
             <w:r>
               <w:rPr>
@@ -1259,7 +1317,7 @@
               <w:noProof/>
             </w:rPr>
           </w:pPr>
-          <w:hyperlink w:anchor="_Toc338785960" w:history="1">
+          <w:hyperlink w:anchor="_Toc341116338" w:history="1">
             <w:r>
               <w:rPr>
                 <w:rStyle w:val="Hipercze"/>
@@ -1286,7 +1344,7 @@
                 <w:noProof/>
                 <w:webHidden/>
               </w:rPr>
-              <w:instrText xml:space="preserve"> PAGEREF _Toc338785960 \h </w:instrText>
+              <w:instrText xml:space="preserve"> PAGEREF _Toc341116338 \h </w:instrText>
             </w:r>
             <w:r>
               <w:rPr>
@@ -1328,7 +1386,7 @@
               <w:noProof/>
             </w:rPr>
           </w:pPr>
-          <w:hyperlink w:anchor="_Toc338785961" w:history="1">
+          <w:hyperlink w:anchor="_Toc341116339" w:history="1">
             <w:r>
               <w:rPr>
                 <w:rStyle w:val="Hipercze"/>
@@ -1355,7 +1413,7 @@
                 <w:noProof/>
                 <w:webHidden/>
               </w:rPr>
-              <w:instrText xml:space="preserve"> PAGEREF _Toc338785961 \h </w:instrText>
+              <w:instrText xml:space="preserve"> PAGEREF _Toc341116339 \h </w:instrText>
             </w:r>
             <w:r>
               <w:rPr>
@@ -1397,7 +1455,7 @@
               <w:noProof/>
             </w:rPr>
           </w:pPr>
-          <w:hyperlink w:anchor="_Toc338785962" w:history="1">
+          <w:hyperlink w:anchor="_Toc341116340" w:history="1">
             <w:r>
               <w:rPr>
                 <w:rStyle w:val="Hipercze"/>
@@ -1424,7 +1482,7 @@
                 <w:noProof/>
                 <w:webHidden/>
               </w:rPr>
-              <w:instrText xml:space="preserve"> PAGEREF _Toc338785962 \h </w:instrText>
+              <w:instrText xml:space="preserve"> PAGEREF _Toc341116340 \h </w:instrText>
             </w:r>
             <w:r>
               <w:rPr>
@@ -1466,7 +1524,7 @@
               <w:noProof/>
             </w:rPr>
           </w:pPr>
-          <w:hyperlink w:anchor="_Toc338785963" w:history="1">
+          <w:hyperlink w:anchor="_Toc341116341" w:history="1">
             <w:r>
               <w:rPr>
                 <w:rStyle w:val="Hipercze"/>
@@ -1493,7 +1551,7 @@
                 <w:noProof/>
                 <w:webHidden/>
               </w:rPr>
-              <w:instrText xml:space="preserve"> PAGEREF _Toc338785963 \h </w:instrText>
+              <w:instrText xml:space="preserve"> PAGEREF _Toc341116341 \h </w:instrText>
             </w:r>
             <w:r>
               <w:rPr>
@@ -1535,7 +1593,7 @@
               <w:noProof/>
             </w:rPr>
           </w:pPr>
-          <w:hyperlink w:anchor="_Toc338785964" w:history="1">
+          <w:hyperlink w:anchor="_Toc341116342" w:history="1">
             <w:r>
               <w:rPr>
                 <w:rStyle w:val="Hipercze"/>
@@ -1562,7 +1620,7 @@
                 <w:noProof/>
                 <w:webHidden/>
               </w:rPr>
-              <w:instrText xml:space="preserve"> PAGEREF _Toc338785964 \h </w:instrText>
+              <w:instrText xml:space="preserve"> PAGEREF _Toc341116342 \h </w:instrText>
             </w:r>
             <w:r>
               <w:rPr>
@@ -1604,7 +1662,7 @@
               <w:noProof/>
             </w:rPr>
           </w:pPr>
-          <w:hyperlink w:anchor="_Toc338785965" w:history="1">
+          <w:hyperlink w:anchor="_Toc341116343" w:history="1">
             <w:r>
               <w:rPr>
                 <w:rStyle w:val="Hipercze"/>
@@ -1631,7 +1689,7 @@
                 <w:noProof/>
                 <w:webHidden/>
               </w:rPr>
-              <w:instrText xml:space="preserve"> PAGEREF _Toc338785965 \h </w:instrText>
+              <w:instrText xml:space="preserve"> PAGEREF _Toc341116343 \h </w:instrText>
             </w:r>
             <w:r>
               <w:rPr>
@@ -1673,7 +1731,7 @@
               <w:noProof/>
             </w:rPr>
           </w:pPr>
-          <w:hyperlink w:anchor="_Toc338785966" w:history="1">
+          <w:hyperlink w:anchor="_Toc341116344" w:history="1">
             <w:r>
               <w:rPr>
                 <w:rStyle w:val="Hipercze"/>
@@ -1700,7 +1758,7 @@
                 <w:noProof/>
                 <w:webHidden/>
               </w:rPr>
-              <w:instrText xml:space="preserve"> PAGEREF _Toc338785966 \h </w:instrText>
+              <w:instrText xml:space="preserve"> PAGEREF _Toc341116344 \h </w:instrText>
             </w:r>
             <w:r>
               <w:rPr>
@@ -1742,7 +1800,7 @@
               <w:noProof/>
             </w:rPr>
           </w:pPr>
-          <w:hyperlink w:anchor="_Toc338785967" w:history="1">
+          <w:hyperlink w:anchor="_Toc341116345" w:history="1">
             <w:r>
               <w:rPr>
                 <w:rStyle w:val="Hipercze"/>
@@ -1769,7 +1827,7 @@
                 <w:noProof/>
                 <w:webHidden/>
               </w:rPr>
-              <w:instrText xml:space="preserve"> PAGEREF _Toc338785967 \h </w:instrText>
+              <w:instrText xml:space="preserve"> PAGEREF _Toc341116345 \h </w:instrText>
             </w:r>
             <w:r>
               <w:rPr>
@@ -1811,7 +1869,7 @@
               <w:noProof/>
             </w:rPr>
           </w:pPr>
-          <w:hyperlink w:anchor="_Toc338785968" w:history="1">
+          <w:hyperlink w:anchor="_Toc341116346" w:history="1">
             <w:r>
               <w:rPr>
                 <w:rStyle w:val="Hipercze"/>
@@ -1838,7 +1896,7 @@
                 <w:noProof/>
                 <w:webHidden/>
               </w:rPr>
-              <w:instrText xml:space="preserve"> PAGEREF _Toc338785968 \h </w:instrText>
+              <w:instrText xml:space="preserve"> PAGEREF _Toc341116346 \h </w:instrText>
             </w:r>
             <w:r>
               <w:rPr>
@@ -1880,7 +1938,7 @@
               <w:noProof/>
             </w:rPr>
           </w:pPr>
-          <w:hyperlink w:anchor="_Toc338785969" w:history="1">
+          <w:hyperlink w:anchor="_Toc341116347" w:history="1">
             <w:r>
               <w:rPr>
                 <w:rStyle w:val="Hipercze"/>
@@ -1907,7 +1965,7 @@
                 <w:noProof/>
                 <w:webHidden/>
               </w:rPr>
-              <w:instrText xml:space="preserve"> PAGEREF _Toc338785969 \h </w:instrText>
+              <w:instrText xml:space="preserve"> PAGEREF _Toc341116347 \h </w:instrText>
             </w:r>
             <w:r>
               <w:rPr>
@@ -1949,7 +2007,7 @@
               <w:noProof/>
             </w:rPr>
           </w:pPr>
-          <w:hyperlink w:anchor="_Toc338785970" w:history="1">
+          <w:hyperlink w:anchor="_Toc341116348" w:history="1">
             <w:r>
               <w:rPr>
                 <w:rStyle w:val="Hipercze"/>
@@ -1976,7 +2034,7 @@
                 <w:noProof/>
                 <w:webHidden/>
               </w:rPr>
-              <w:instrText xml:space="preserve"> PAGEREF _Toc338785970 \h </w:instrText>
+              <w:instrText xml:space="preserve"> PAGEREF _Toc341116348 \h </w:instrText>
             </w:r>
             <w:r>
               <w:rPr>
@@ -2018,7 +2076,7 @@
               <w:noProof/>
             </w:rPr>
           </w:pPr>
-          <w:hyperlink w:anchor="_Toc338785971" w:history="1">
+          <w:hyperlink w:anchor="_Toc341116349" w:history="1">
             <w:r>
               <w:rPr>
                 <w:rStyle w:val="Hipercze"/>
@@ -2045,7 +2103,7 @@
                 <w:noProof/>
                 <w:webHidden/>
               </w:rPr>
-              <w:instrText xml:space="preserve"> PAGEREF _Toc338785971 \h </w:instrText>
+              <w:instrText xml:space="preserve"> PAGEREF _Toc341116349 \h </w:instrText>
             </w:r>
             <w:r>
               <w:rPr>
@@ -2087,7 +2145,7 @@
               <w:noProof/>
             </w:rPr>
           </w:pPr>
-          <w:hyperlink w:anchor="_Toc338785972" w:history="1">
+          <w:hyperlink w:anchor="_Toc341116350" w:history="1">
             <w:r>
               <w:rPr>
                 <w:rStyle w:val="Hipercze"/>
@@ -2114,7 +2172,7 @@
                 <w:noProof/>
                 <w:webHidden/>
               </w:rPr>
-              <w:instrText xml:space="preserve"> PAGEREF _Toc338785972 \h </w:instrText>
+              <w:instrText xml:space="preserve"> PAGEREF _Toc341116350 \h </w:instrText>
             </w:r>
             <w:r>
               <w:rPr>
@@ -2156,7 +2214,7 @@
               <w:noProof/>
             </w:rPr>
           </w:pPr>
-          <w:hyperlink w:anchor="_Toc338785973" w:history="1">
+          <w:hyperlink w:anchor="_Toc341116351" w:history="1">
             <w:r>
               <w:rPr>
                 <w:rStyle w:val="Hipercze"/>
@@ -2183,7 +2241,7 @@
                 <w:noProof/>
                 <w:webHidden/>
               </w:rPr>
-              <w:instrText xml:space="preserve"> PAGEREF _Toc338785973 \h </w:instrText>
+              <w:instrText xml:space="preserve"> PAGEREF _Toc341116351 \h </w:instrText>
             </w:r>
             <w:r>
               <w:rPr>
@@ -2225,7 +2283,7 @@
               <w:noProof/>
             </w:rPr>
           </w:pPr>
-          <w:hyperlink w:anchor="_Toc338785974" w:history="1">
+          <w:hyperlink w:anchor="_Toc341116352" w:history="1">
             <w:r>
               <w:rPr>
                 <w:rStyle w:val="Hipercze"/>
@@ -2240,6 +2298,8 @@
               </w:rPr>
               <w:tab/>
             </w:r>
+            <w:bookmarkStart w:id="0" w:name="_GoBack"/>
+            <w:bookmarkEnd w:id="0"/>
             <w:r>
               <w:rPr>
                 <w:noProof/>
@@ -2252,7 +2312,7 @@
                 <w:noProof/>
                 <w:webHidden/>
               </w:rPr>
-              <w:instrText xml:space="preserve"> PAGEREF _Toc338785974 \h </w:instrText>
+              <w:instrText xml:space="preserve"> PAGEREF _Toc341116352 \h </w:instrText>
             </w:r>
             <w:r>
               <w:rPr>
@@ -2294,7 +2354,7 @@
               <w:noProof/>
             </w:rPr>
           </w:pPr>
-          <w:hyperlink w:anchor="_Toc338785975" w:history="1">
+          <w:hyperlink w:anchor="_Toc341116353" w:history="1">
             <w:r>
               <w:rPr>
                 <w:rStyle w:val="Hipercze"/>
@@ -2321,7 +2381,7 @@
                 <w:noProof/>
                 <w:webHidden/>
               </w:rPr>
-              <w:instrText xml:space="preserve"> PAGEREF _Toc338785975 \h </w:instrText>
+              <w:instrText xml:space="preserve"> PAGEREF _Toc341116353 \h </w:instrText>
             </w:r>
             <w:r>
               <w:rPr>
@@ -2363,7 +2423,7 @@
               <w:noProof/>
             </w:rPr>
           </w:pPr>
-          <w:hyperlink w:anchor="_Toc338785976" w:history="1">
+          <w:hyperlink w:anchor="_Toc341116354" w:history="1">
             <w:r>
               <w:rPr>
                 <w:rStyle w:val="Hipercze"/>
@@ -2390,7 +2450,7 @@
                 <w:noProof/>
                 <w:webHidden/>
               </w:rPr>
-              <w:instrText xml:space="preserve"> PAGEREF _Toc338785976 \h </w:instrText>
+              <w:instrText xml:space="preserve"> PAGEREF _Toc341116354 \h </w:instrText>
             </w:r>
             <w:r>
               <w:rPr>
@@ -2432,7 +2492,7 @@
               <w:noProof/>
             </w:rPr>
           </w:pPr>
-          <w:hyperlink w:anchor="_Toc338785977" w:history="1">
+          <w:hyperlink w:anchor="_Toc341116355" w:history="1">
             <w:r>
               <w:rPr>
                 <w:rStyle w:val="Hipercze"/>
@@ -2459,7 +2519,7 @@
                 <w:noProof/>
                 <w:webHidden/>
               </w:rPr>
-              <w:instrText xml:space="preserve"> PAGEREF _Toc338785977 \h </w:instrText>
+              <w:instrText xml:space="preserve"> PAGEREF _Toc341116355 \h </w:instrText>
             </w:r>
             <w:r>
               <w:rPr>
@@ -2501,7 +2561,7 @@
               <w:noProof/>
             </w:rPr>
           </w:pPr>
-          <w:hyperlink w:anchor="_Toc338785978" w:history="1">
+          <w:hyperlink w:anchor="_Toc341116356" w:history="1">
             <w:r>
               <w:rPr>
                 <w:rStyle w:val="Hipercze"/>
@@ -2528,7 +2588,7 @@
                 <w:noProof/>
                 <w:webHidden/>
               </w:rPr>
-              <w:instrText xml:space="preserve"> PAGEREF _Toc338785978 \h </w:instrText>
+              <w:instrText xml:space="preserve"> PAGEREF _Toc341116356 \h </w:instrText>
             </w:r>
             <w:r>
               <w:rPr>
@@ -2570,7 +2630,7 @@
               <w:noProof/>
             </w:rPr>
           </w:pPr>
-          <w:hyperlink w:anchor="_Toc338785979" w:history="1">
+          <w:hyperlink w:anchor="_Toc341116357" w:history="1">
             <w:r>
               <w:rPr>
                 <w:rStyle w:val="Hipercze"/>
@@ -2597,7 +2657,7 @@
                 <w:noProof/>
                 <w:webHidden/>
               </w:rPr>
-              <w:instrText xml:space="preserve"> PAGEREF _Toc338785979 \h </w:instrText>
+              <w:instrText xml:space="preserve"> PAGEREF _Toc341116357 \h </w:instrText>
             </w:r>
             <w:r>
               <w:rPr>
@@ -2639,7 +2699,7 @@
               <w:noProof/>
             </w:rPr>
           </w:pPr>
-          <w:hyperlink w:anchor="_Toc338785980" w:history="1">
+          <w:hyperlink w:anchor="_Toc341116358" w:history="1">
             <w:r>
               <w:rPr>
                 <w:rStyle w:val="Hipercze"/>
@@ -2666,7 +2726,7 @@
                 <w:noProof/>
                 <w:webHidden/>
               </w:rPr>
-              <w:instrText xml:space="preserve"> PAGEREF _Toc338785980 \h </w:instrText>
+              <w:instrText xml:space="preserve"> PAGEREF _Toc341116358 \h </w:instrText>
             </w:r>
             <w:r>
               <w:rPr>
@@ -2708,7 +2768,7 @@
               <w:noProof/>
             </w:rPr>
           </w:pPr>
-          <w:hyperlink w:anchor="_Toc338785981" w:history="1">
+          <w:hyperlink w:anchor="_Toc341116359" w:history="1">
             <w:r>
               <w:rPr>
                 <w:rStyle w:val="Hipercze"/>
@@ -2735,7 +2795,7 @@
                 <w:noProof/>
                 <w:webHidden/>
               </w:rPr>
-              <w:instrText xml:space="preserve"> PAGEREF _Toc338785981 \h </w:instrText>
+              <w:instrText xml:space="preserve"> PAGEREF _Toc341116359 \h </w:instrText>
             </w:r>
             <w:r>
               <w:rPr>
@@ -2777,7 +2837,7 @@
               <w:noProof/>
             </w:rPr>
           </w:pPr>
-          <w:hyperlink w:anchor="_Toc338785982" w:history="1">
+          <w:hyperlink w:anchor="_Toc341116360" w:history="1">
             <w:r>
               <w:rPr>
                 <w:rStyle w:val="Hipercze"/>
@@ -2804,7 +2864,7 @@
                 <w:noProof/>
                 <w:webHidden/>
               </w:rPr>
-              <w:instrText xml:space="preserve"> PAGEREF _Toc338785982 \h </w:instrText>
+              <w:instrText xml:space="preserve"> PAGEREF _Toc341116360 \h </w:instrText>
             </w:r>
             <w:r>
               <w:rPr>
@@ -2846,7 +2906,7 @@
               <w:noProof/>
             </w:rPr>
           </w:pPr>
-          <w:hyperlink w:anchor="_Toc338785983" w:history="1">
+          <w:hyperlink w:anchor="_Toc341116361" w:history="1">
             <w:r>
               <w:rPr>
                 <w:rStyle w:val="Hipercze"/>
@@ -2873,7 +2933,7 @@
                 <w:noProof/>
                 <w:webHidden/>
               </w:rPr>
-              <w:instrText xml:space="preserve"> PAGEREF _Toc338785983 \h </w:instrText>
+              <w:instrText xml:space="preserve"> PAGEREF _Toc341116361 \h </w:instrText>
             </w:r>
             <w:r>
               <w:rPr>
@@ -2915,7 +2975,7 @@
               <w:noProof/>
             </w:rPr>
           </w:pPr>
-          <w:hyperlink w:anchor="_Toc338785984" w:history="1">
+          <w:hyperlink w:anchor="_Toc341116362" w:history="1">
             <w:r>
               <w:rPr>
                 <w:rStyle w:val="Hipercze"/>
@@ -2942,7 +3002,7 @@
                 <w:noProof/>
                 <w:webHidden/>
               </w:rPr>
-              <w:instrText xml:space="preserve"> PAGEREF _Toc338785984 \h </w:instrText>
+              <w:instrText xml:space="preserve"> PAGEREF _Toc341116362 \h </w:instrText>
             </w:r>
             <w:r>
               <w:rPr>
@@ -2984,7 +3044,7 @@
               <w:noProof/>
             </w:rPr>
           </w:pPr>
-          <w:hyperlink w:anchor="_Toc338785985" w:history="1">
+          <w:hyperlink w:anchor="_Toc341116363" w:history="1">
             <w:r>
               <w:rPr>
                 <w:rStyle w:val="Hipercze"/>
@@ -3011,7 +3071,7 @@
                 <w:noProof/>
                 <w:webHidden/>
               </w:rPr>
-              <w:instrText xml:space="preserve"> PAGEREF _Toc338785985 \h </w:instrText>
+              <w:instrText xml:space="preserve"> PAGEREF _Toc341116363 \h </w:instrText>
             </w:r>
             <w:r>
               <w:rPr>
@@ -3053,7 +3113,7 @@
               <w:noProof/>
             </w:rPr>
           </w:pPr>
-          <w:hyperlink w:anchor="_Toc338785986" w:history="1">
+          <w:hyperlink w:anchor="_Toc341116364" w:history="1">
             <w:r>
               <w:rPr>
                 <w:rStyle w:val="Hipercze"/>
@@ -3080,7 +3140,7 @@
                 <w:noProof/>
                 <w:webHidden/>
               </w:rPr>
-              <w:instrText xml:space="preserve"> PAGEREF _Toc338785986 \h </w:instrText>
+              <w:instrText xml:space="preserve"> PAGEREF _Toc341116364 \h </w:instrText>
             </w:r>
             <w:r>
               <w:rPr>
@@ -3122,7 +3182,7 @@
               <w:noProof/>
             </w:rPr>
           </w:pPr>
-          <w:hyperlink w:anchor="_Toc338785987" w:history="1">
+          <w:hyperlink w:anchor="_Toc341116365" w:history="1">
             <w:r>
               <w:rPr>
                 <w:rStyle w:val="Hipercze"/>
@@ -3149,7 +3209,7 @@
                 <w:noProof/>
                 <w:webHidden/>
               </w:rPr>
-              <w:instrText xml:space="preserve"> PAGEREF _Toc338785987 \h </w:instrText>
+              <w:instrText xml:space="preserve"> PAGEREF _Toc341116365 \h </w:instrText>
             </w:r>
             <w:r>
               <w:rPr>
@@ -3191,7 +3251,7 @@
               <w:noProof/>
             </w:rPr>
           </w:pPr>
-          <w:hyperlink w:anchor="_Toc338785988" w:history="1">
+          <w:hyperlink w:anchor="_Toc341116366" w:history="1">
             <w:r>
               <w:rPr>
                 <w:rStyle w:val="Hipercze"/>
@@ -3218,7 +3278,7 @@
                 <w:noProof/>
                 <w:webHidden/>
               </w:rPr>
-              <w:instrText xml:space="preserve"> PAGEREF _Toc338785988 \h </w:instrText>
+              <w:instrText xml:space="preserve"> PAGEREF _Toc341116366 \h </w:instrText>
             </w:r>
             <w:r>
               <w:rPr>
@@ -3260,7 +3320,7 @@
               <w:noProof/>
             </w:rPr>
           </w:pPr>
-          <w:hyperlink w:anchor="_Toc338785989" w:history="1">
+          <w:hyperlink w:anchor="_Toc341116367" w:history="1">
             <w:r>
               <w:rPr>
                 <w:rStyle w:val="Hipercze"/>
@@ -3287,7 +3347,7 @@
                 <w:noProof/>
                 <w:webHidden/>
               </w:rPr>
-              <w:instrText xml:space="preserve"> PAGEREF _Toc338785989 \h </w:instrText>
+              <w:instrText xml:space="preserve"> PAGEREF _Toc341116367 \h </w:instrText>
             </w:r>
             <w:r>
               <w:rPr>
@@ -3329,7 +3389,7 @@
               <w:noProof/>
             </w:rPr>
           </w:pPr>
-          <w:hyperlink w:anchor="_Toc338785990" w:history="1">
+          <w:hyperlink w:anchor="_Toc341116368" w:history="1">
             <w:r>
               <w:rPr>
                 <w:rStyle w:val="Hipercze"/>
@@ -3356,7 +3416,7 @@
                 <w:noProof/>
                 <w:webHidden/>
               </w:rPr>
-              <w:instrText xml:space="preserve"> PAGEREF _Toc338785990 \h </w:instrText>
+              <w:instrText xml:space="preserve"> PAGEREF _Toc341116368 \h </w:instrText>
             </w:r>
             <w:r>
               <w:rPr>
@@ -3398,7 +3458,7 @@
               <w:noProof/>
             </w:rPr>
           </w:pPr>
-          <w:hyperlink w:anchor="_Toc338785991" w:history="1">
+          <w:hyperlink w:anchor="_Toc341116369" w:history="1">
             <w:r>
               <w:rPr>
                 <w:rStyle w:val="Hipercze"/>
@@ -3425,7 +3485,7 @@
                 <w:noProof/>
                 <w:webHidden/>
               </w:rPr>
-              <w:instrText xml:space="preserve"> PAGEREF _Toc338785991 \h </w:instrText>
+              <w:instrText xml:space="preserve"> PAGEREF _Toc341116369 \h </w:instrText>
             </w:r>
             <w:r>
               <w:rPr>
@@ -3467,7 +3527,7 @@
               <w:noProof/>
             </w:rPr>
           </w:pPr>
-          <w:hyperlink w:anchor="_Toc338785992" w:history="1">
+          <w:hyperlink w:anchor="_Toc341116370" w:history="1">
             <w:r>
               <w:rPr>
                 <w:rStyle w:val="Hipercze"/>
@@ -3494,7 +3554,7 @@
                 <w:noProof/>
                 <w:webHidden/>
               </w:rPr>
-              <w:instrText xml:space="preserve"> PAGEREF _Toc338785992 \h </w:instrText>
+              <w:instrText xml:space="preserve"> PAGEREF _Toc341116370 \h </w:instrText>
             </w:r>
             <w:r>
               <w:rPr>
@@ -3536,7 +3596,7 @@
               <w:noProof/>
             </w:rPr>
           </w:pPr>
-          <w:hyperlink w:anchor="_Toc338785993" w:history="1">
+          <w:hyperlink w:anchor="_Toc341116371" w:history="1">
             <w:r>
               <w:rPr>
                 <w:rStyle w:val="Hipercze"/>
@@ -3563,7 +3623,7 @@
                 <w:noProof/>
                 <w:webHidden/>
               </w:rPr>
-              <w:instrText xml:space="preserve"> PAGEREF _Toc338785993 \h </w:instrText>
+              <w:instrText xml:space="preserve"> PAGEREF _Toc341116371 \h </w:instrText>
             </w:r>
             <w:r>
               <w:rPr>
@@ -3605,7 +3665,7 @@
               <w:noProof/>
             </w:rPr>
           </w:pPr>
-          <w:hyperlink w:anchor="_Toc338785994" w:history="1">
+          <w:hyperlink w:anchor="_Toc341116372" w:history="1">
             <w:r>
               <w:rPr>
                 <w:rStyle w:val="Hipercze"/>
@@ -3632,7 +3692,7 @@
                 <w:noProof/>
                 <w:webHidden/>
               </w:rPr>
-              <w:instrText xml:space="preserve"> PAGEREF _Toc338785994 \h </w:instrText>
+              <w:instrText xml:space="preserve"> PAGEREF _Toc341116372 \h </w:instrText>
             </w:r>
             <w:r>
               <w:rPr>
@@ -3674,7 +3734,7 @@
               <w:noProof/>
             </w:rPr>
           </w:pPr>
-          <w:hyperlink w:anchor="_Toc338785995" w:history="1">
+          <w:hyperlink w:anchor="_Toc341116373" w:history="1">
             <w:r>
               <w:rPr>
                 <w:rStyle w:val="Hipercze"/>
@@ -3701,7 +3761,7 @@
                 <w:noProof/>
                 <w:webHidden/>
               </w:rPr>
-              <w:instrText xml:space="preserve"> PAGEREF _Toc338785995 \h </w:instrText>
+              <w:instrText xml:space="preserve"> PAGEREF _Toc341116373 \h </w:instrText>
             </w:r>
             <w:r>
               <w:rPr>
@@ -3743,7 +3803,7 @@
               <w:noProof/>
             </w:rPr>
           </w:pPr>
-          <w:hyperlink w:anchor="_Toc338785996" w:history="1">
+          <w:hyperlink w:anchor="_Toc341116374" w:history="1">
             <w:r>
               <w:rPr>
                 <w:rStyle w:val="Hipercze"/>
@@ -3770,7 +3830,7 @@
                 <w:noProof/>
                 <w:webHidden/>
               </w:rPr>
-              <w:instrText xml:space="preserve"> PAGEREF _Toc338785996 \h </w:instrText>
+              <w:instrText xml:space="preserve"> PAGEREF _Toc341116374 \h </w:instrText>
             </w:r>
             <w:r>
               <w:rPr>
@@ -3812,7 +3872,7 @@
               <w:noProof/>
             </w:rPr>
           </w:pPr>
-          <w:hyperlink w:anchor="_Toc338785997" w:history="1">
+          <w:hyperlink w:anchor="_Toc341116375" w:history="1">
             <w:r>
               <w:rPr>
                 <w:rStyle w:val="Hipercze"/>
@@ -3839,7 +3899,7 @@
                 <w:noProof/>
                 <w:webHidden/>
               </w:rPr>
-              <w:instrText xml:space="preserve"> PAGEREF _Toc338785997 \h </w:instrText>
+              <w:instrText xml:space="preserve"> PAGEREF _Toc341116375 \h </w:instrText>
             </w:r>
             <w:r>
               <w:rPr>
@@ -3881,7 +3941,7 @@
               <w:noProof/>
             </w:rPr>
           </w:pPr>
-          <w:hyperlink w:anchor="_Toc338785998" w:history="1">
+          <w:hyperlink w:anchor="_Toc341116376" w:history="1">
             <w:r>
               <w:rPr>
                 <w:rStyle w:val="Hipercze"/>
@@ -3908,7 +3968,7 @@
                 <w:noProof/>
                 <w:webHidden/>
               </w:rPr>
-              <w:instrText xml:space="preserve"> PAGEREF _Toc338785998 \h </w:instrText>
+              <w:instrText xml:space="preserve"> PAGEREF _Toc341116376 \h </w:instrText>
             </w:r>
             <w:r>
               <w:rPr>
@@ -3950,7 +4010,7 @@
               <w:noProof/>
             </w:rPr>
           </w:pPr>
-          <w:hyperlink w:anchor="_Toc338785999" w:history="1">
+          <w:hyperlink w:anchor="_Toc341116377" w:history="1">
             <w:r>
               <w:rPr>
                 <w:rStyle w:val="Hipercze"/>
@@ -3977,7 +4037,7 @@
                 <w:noProof/>
                 <w:webHidden/>
               </w:rPr>
-              <w:instrText xml:space="preserve"> PAGEREF _Toc338785999 \h </w:instrText>
+              <w:instrText xml:space="preserve"> PAGEREF _Toc341116377 \h </w:instrText>
             </w:r>
             <w:r>
               <w:rPr>
@@ -4019,7 +4079,7 @@
               <w:noProof/>
             </w:rPr>
           </w:pPr>
-          <w:hyperlink w:anchor="_Toc338786000" w:history="1">
+          <w:hyperlink w:anchor="_Toc341116378" w:history="1">
             <w:r>
               <w:rPr>
                 <w:rStyle w:val="Hipercze"/>
@@ -4046,7 +4106,7 @@
                 <w:noProof/>
                 <w:webHidden/>
               </w:rPr>
-              <w:instrText xml:space="preserve"> PAGEREF _Toc338786000 \h </w:instrText>
+              <w:instrText xml:space="preserve"> PAGEREF _Toc341116378 \h </w:instrText>
             </w:r>
             <w:r>
               <w:rPr>
@@ -4088,7 +4148,7 @@
               <w:noProof/>
             </w:rPr>
           </w:pPr>
-          <w:hyperlink w:anchor="_Toc338786001" w:history="1">
+          <w:hyperlink w:anchor="_Toc341116379" w:history="1">
             <w:r>
               <w:rPr>
                 <w:rStyle w:val="Hipercze"/>
@@ -4115,7 +4175,7 @@
                 <w:noProof/>
                 <w:webHidden/>
               </w:rPr>
-              <w:instrText xml:space="preserve"> PAGEREF _Toc338786001 \h </w:instrText>
+              <w:instrText xml:space="preserve"> PAGEREF _Toc341116379 \h </w:instrText>
             </w:r>
             <w:r>
               <w:rPr>
@@ -4157,7 +4217,7 @@
               <w:noProof/>
             </w:rPr>
           </w:pPr>
-          <w:hyperlink w:anchor="_Toc338786002" w:history="1">
+          <w:hyperlink w:anchor="_Toc341116380" w:history="1">
             <w:r>
               <w:rPr>
                 <w:rStyle w:val="Hipercze"/>
@@ -4184,7 +4244,76 @@
                 <w:noProof/>
                 <w:webHidden/>
               </w:rPr>
-              <w:instrText xml:space="preserve"> PAGEREF _Toc338786002 \h </w:instrText>
+              <w:instrText xml:space="preserve"> PAGEREF _Toc341116380 \h </w:instrText>
+            </w:r>
+            <w:r>
+              <w:rPr>
+                <w:noProof/>
+                <w:webHidden/>
+              </w:rPr>
+            </w:r>
+            <w:r>
+              <w:rPr>
+                <w:noProof/>
+                <w:webHidden/>
+              </w:rPr>
+              <w:fldChar w:fldCharType="separate"/>
+            </w:r>
+            <w:r>
+              <w:rPr>
+                <w:noProof/>
+                <w:webHidden/>
+              </w:rPr>
+              <w:t>26</w:t>
+            </w:r>
+            <w:r>
+              <w:rPr>
+                <w:noProof/>
+                <w:webHidden/>
+              </w:rPr>
+              <w:fldChar w:fldCharType="end"/>
+            </w:r>
+          </w:hyperlink>
+        </w:p>
+        <w:p>
+          <w:pPr>
+            <w:pStyle w:val="Spistreci1"/>
+            <w:tabs>
+              <w:tab w:val="right" w:leader="dot" w:pos="9350"/>
+            </w:tabs>
+            <w:rPr>
+              <w:rFonts w:eastAsiaTheme="minorEastAsia"/>
+              <w:noProof/>
+            </w:rPr>
+          </w:pPr>
+          <w:hyperlink w:anchor="_Toc341116381" w:history="1">
+            <w:r>
+              <w:rPr>
+                <w:rStyle w:val="Hipercze"/>
+                <w:noProof/>
+              </w:rPr>
+              <w:t>Resources</w:t>
+            </w:r>
+            <w:r>
+              <w:rPr>
+                <w:noProof/>
+                <w:webHidden/>
+              </w:rPr>
+              <w:tab/>
+            </w:r>
+            <w:r>
+              <w:rPr>
+                <w:noProof/>
+                <w:webHidden/>
+              </w:rPr>
+              <w:fldChar w:fldCharType="begin"/>
+            </w:r>
+            <w:r>
+              <w:rPr>
+                <w:noProof/>
+                <w:webHidden/>
+              </w:rPr>
+              <w:instrText xml:space="preserve"> PAGEREF _Toc341116381 \h </w:instrText>
             </w:r>
             <w:r>
               <w:rPr>
@@ -4249,26 +4378,6 @@
     </w:p>
     <w:p>
       <w:pPr>
-        <w:pStyle w:val="Nagwek1"/>
-      </w:pPr>
-    </w:p>
-    <w:p>
-      <w:pPr>
-        <w:rPr>
-          <w:rFonts w:asciiTheme="majorHAnsi" w:eastAsiaTheme="majorEastAsia" w:hAnsiTheme="majorHAnsi" w:cstheme="majorBidi"/>
-          <w:b/>
-          <w:bCs/>
-          <w:color w:val="365F91" w:themeColor="accent1" w:themeShade="BF"/>
-          <w:sz w:val="28"/>
-          <w:szCs w:val="28"/>
-        </w:rPr>
-      </w:pPr>
-      <w:r>
-        <w:br w:type="page"/>
-      </w:r>
-    </w:p>
-    <w:p>
-      <w:pPr>
         <w:pStyle w:val="Tytu"/>
       </w:pPr>
       <w:proofErr w:type="spellStart"/>
@@ -4290,61 +4399,61 @@
       <w:pPr>
         <w:pStyle w:val="Nagwek1"/>
       </w:pPr>
-      <w:bookmarkStart w:id="0" w:name="_Toc338785956"/>
+      <w:bookmarkStart w:id="1" w:name="_Toc341116334"/>
       <w:r>
         <w:t>Project description</w:t>
-      </w:r>
-      <w:bookmarkEnd w:id="0"/>
-    </w:p>
-    <w:p>
-      <w:r>
-        <w:t xml:space="preserve">The whole project consists of 3 applications: server written with C++ and </w:t>
-      </w:r>
-      <w:proofErr w:type="spellStart"/>
-      <w:r>
-        <w:t>Qt</w:t>
-      </w:r>
-      <w:proofErr w:type="spellEnd"/>
-      <w:r>
-        <w:t xml:space="preserve"> Framework that will run on Windows operating system and two clients, one for Android and one for Windows Phone.</w:t>
-      </w:r>
-    </w:p>
-    <w:p>
-      <w:r>
-        <w:t xml:space="preserve">Clients connect with the server over the network via TCP (for general data transfer </w:t>
-      </w:r>
-      <w:r>
-        <w:t>purposes)</w:t>
-      </w:r>
-      <w:r>
-        <w:t xml:space="preserve"> and UDP (for mouse movement requests, since UDP doesn’t perform any data </w:t>
-      </w:r>
-      <w:r>
-        <w:t>correction checks, therefore doesn’t generate any delays</w:t>
-      </w:r>
-      <w:r>
-        <w:t>) and will take the control over the cursor and the keyboard.</w:t>
-      </w:r>
-    </w:p>
-    <w:p>
-      <w:pPr>
-        <w:pStyle w:val="Nagwek1"/>
-      </w:pPr>
-      <w:bookmarkStart w:id="1" w:name="_Toc338785957"/>
-      <w:r>
-        <w:t>Functional requirements</w:t>
       </w:r>
       <w:bookmarkEnd w:id="1"/>
     </w:p>
     <w:p>
+      <w:r>
+        <w:t xml:space="preserve">The whole project consists of 3 applications: server written with C++ and </w:t>
+      </w:r>
+      <w:proofErr w:type="spellStart"/>
+      <w:r>
+        <w:t>Qt</w:t>
+      </w:r>
+      <w:proofErr w:type="spellEnd"/>
+      <w:r>
+        <w:t xml:space="preserve"> Framework that will run on Windows operating system and two clients, one for Android and one for Windows Phone.</w:t>
+      </w:r>
+    </w:p>
+    <w:p>
+      <w:r>
+        <w:t xml:space="preserve">Clients connect with the server over the network via TCP (for general data transfer </w:t>
+      </w:r>
+      <w:r>
+        <w:t>purposes)</w:t>
+      </w:r>
+      <w:r>
+        <w:t xml:space="preserve"> and UDP (for mouse movement requests, since UDP doesn’t perform any data </w:t>
+      </w:r>
+      <w:r>
+        <w:t>correction checks, therefore doesn’t generate any delays</w:t>
+      </w:r>
+      <w:r>
+        <w:t>) and will take the control over the cursor and the keyboard.</w:t>
+      </w:r>
+    </w:p>
+    <w:p>
+      <w:pPr>
+        <w:pStyle w:val="Nagwek1"/>
+      </w:pPr>
+      <w:bookmarkStart w:id="2" w:name="_Toc341116335"/>
+      <w:r>
+        <w:t>Functional requirements</w:t>
+      </w:r>
+      <w:bookmarkEnd w:id="2"/>
+    </w:p>
+    <w:p>
       <w:pPr>
         <w:pStyle w:val="Nagwek2"/>
       </w:pPr>
-      <w:bookmarkStart w:id="2" w:name="_Toc338785958"/>
+      <w:bookmarkStart w:id="3" w:name="_Toc341116336"/>
       <w:r>
         <w:t>Functional requirements for clients</w:t>
       </w:r>
-      <w:bookmarkEnd w:id="2"/>
+      <w:bookmarkEnd w:id="3"/>
     </w:p>
     <w:p>
       <w:pPr>
@@ -4437,11 +4546,11 @@
       <w:pPr>
         <w:pStyle w:val="Nagwek2"/>
       </w:pPr>
-      <w:bookmarkStart w:id="3" w:name="_Toc338785959"/>
+      <w:bookmarkStart w:id="4" w:name="_Toc341116337"/>
       <w:r>
         <w:t>Functional requirements for the server</w:t>
       </w:r>
-      <w:bookmarkEnd w:id="3"/>
+      <w:bookmarkEnd w:id="4"/>
     </w:p>
     <w:p>
       <w:pPr>
@@ -4531,21 +4640,21 @@
       <w:pPr>
         <w:pStyle w:val="Nagwek1"/>
       </w:pPr>
-      <w:bookmarkStart w:id="4" w:name="_Toc338785960"/>
+      <w:bookmarkStart w:id="5" w:name="_Toc341116338"/>
       <w:r>
         <w:t>Non-functional requirements</w:t>
       </w:r>
-      <w:bookmarkEnd w:id="4"/>
+      <w:bookmarkEnd w:id="5"/>
     </w:p>
     <w:p>
       <w:pPr>
         <w:pStyle w:val="Nagwek2"/>
       </w:pPr>
-      <w:bookmarkStart w:id="5" w:name="_Toc338785961"/>
+      <w:bookmarkStart w:id="6" w:name="_Toc341116339"/>
       <w:r>
         <w:t>Non-functional requirements for server</w:t>
       </w:r>
-      <w:bookmarkEnd w:id="5"/>
+      <w:bookmarkEnd w:id="6"/>
     </w:p>
     <w:p>
       <w:pPr>
@@ -4575,12 +4684,12 @@
       <w:pPr>
         <w:pStyle w:val="Nagwek2"/>
       </w:pPr>
-      <w:bookmarkStart w:id="6" w:name="_Toc338785962"/>
+      <w:bookmarkStart w:id="7" w:name="_Toc341116340"/>
       <w:r>
         <w:lastRenderedPageBreak/>
         <w:t>Non-functional requirements for clients</w:t>
       </w:r>
-      <w:bookmarkEnd w:id="6"/>
+      <w:bookmarkEnd w:id="7"/>
     </w:p>
     <w:p>
       <w:pPr>
@@ -4616,11 +4725,11 @@
       <w:pPr>
         <w:pStyle w:val="Nagwek1"/>
       </w:pPr>
-      <w:bookmarkStart w:id="7" w:name="_Toc338785963"/>
+      <w:bookmarkStart w:id="8" w:name="_Toc341116341"/>
       <w:r>
         <w:t>Why these technologies</w:t>
       </w:r>
-      <w:bookmarkEnd w:id="7"/>
+      <w:bookmarkEnd w:id="8"/>
     </w:p>
     <w:p>
       <w:r>
@@ -4749,17 +4858,17 @@
       <w:pPr>
         <w:pStyle w:val="Nagwek1"/>
       </w:pPr>
-      <w:bookmarkStart w:id="8" w:name="_Toc338785964"/>
+      <w:bookmarkStart w:id="9" w:name="_Toc341116342"/>
       <w:r>
         <w:t>User stories</w:t>
       </w:r>
-      <w:bookmarkEnd w:id="8"/>
+      <w:bookmarkEnd w:id="9"/>
     </w:p>
     <w:p>
       <w:pPr>
         <w:pStyle w:val="Nagwek2"/>
       </w:pPr>
-      <w:bookmarkStart w:id="9" w:name="_Toc338785965"/>
+      <w:bookmarkStart w:id="10" w:name="_Toc341116343"/>
       <w:proofErr w:type="spellStart"/>
       <w:r>
         <w:t>PCRemote</w:t>
@@ -4771,7 +4880,7 @@
       <w:r>
         <w:t>Server</w:t>
       </w:r>
-      <w:bookmarkEnd w:id="9"/>
+      <w:bookmarkEnd w:id="10"/>
     </w:p>
     <w:p>
       <w:pPr>
@@ -4874,11 +4983,11 @@
       <w:pPr>
         <w:pStyle w:val="Nagwek2"/>
       </w:pPr>
-      <w:bookmarkStart w:id="10" w:name="_Toc338785966"/>
+      <w:bookmarkStart w:id="11" w:name="_Toc341116344"/>
       <w:r>
         <w:t>Clients</w:t>
       </w:r>
-      <w:bookmarkEnd w:id="10"/>
+      <w:bookmarkEnd w:id="11"/>
     </w:p>
     <w:p>
       <w:pPr>
@@ -4983,18 +5092,18 @@
       <w:pPr>
         <w:pStyle w:val="Nagwek1"/>
       </w:pPr>
-      <w:bookmarkStart w:id="11" w:name="_Toc338785967"/>
+      <w:bookmarkStart w:id="12" w:name="_Toc341116345"/>
       <w:r>
         <w:lastRenderedPageBreak/>
         <w:t>Diagrams</w:t>
       </w:r>
-      <w:bookmarkEnd w:id="11"/>
+      <w:bookmarkEnd w:id="12"/>
     </w:p>
     <w:p>
       <w:pPr>
         <w:pStyle w:val="Nagwek2"/>
       </w:pPr>
-      <w:bookmarkStart w:id="12" w:name="_Toc338785968"/>
+      <w:bookmarkStart w:id="13" w:name="_Toc341116346"/>
       <w:proofErr w:type="spellStart"/>
       <w:r>
         <w:t>PCRemote</w:t>
@@ -5003,7 +5112,7 @@
       <w:r>
         <w:t xml:space="preserve"> Server</w:t>
       </w:r>
-      <w:bookmarkEnd w:id="12"/>
+      <w:bookmarkEnd w:id="13"/>
     </w:p>
     <w:p>
       <w:r>
@@ -5028,7 +5137,7 @@
                     </pic:cNvPicPr>
                   </pic:nvPicPr>
                   <pic:blipFill>
-                    <a:blip r:embed="rId9">
+                    <a:blip r:embed="rId10">
                       <a:extLst>
                         <a:ext uri="{28A0092B-C50C-407E-A947-70E740481C1C}">
                           <a14:useLocalDpi xmlns:a14="http://schemas.microsoft.com/office/drawing/2010/main" val="0"/>
@@ -5086,7 +5195,7 @@
                     </pic:cNvPicPr>
                   </pic:nvPicPr>
                   <pic:blipFill>
-                    <a:blip r:embed="rId10">
+                    <a:blip r:embed="rId11">
                       <a:extLst>
                         <a:ext uri="{28A0092B-C50C-407E-A947-70E740481C1C}">
                           <a14:useLocalDpi xmlns:a14="http://schemas.microsoft.com/office/drawing/2010/main" val="0"/>
@@ -5213,7 +5322,7 @@
                     </pic:cNvPicPr>
                   </pic:nvPicPr>
                   <pic:blipFill>
-                    <a:blip r:embed="rId11">
+                    <a:blip r:embed="rId12">
                       <a:extLst>
                         <a:ext uri="{28A0092B-C50C-407E-A947-70E740481C1C}">
                           <a14:useLocalDpi xmlns:a14="http://schemas.microsoft.com/office/drawing/2010/main" val="0"/>
@@ -5287,7 +5396,7 @@
                     </pic:cNvPicPr>
                   </pic:nvPicPr>
                   <pic:blipFill>
-                    <a:blip r:embed="rId12">
+                    <a:blip r:embed="rId13">
                       <a:extLst>
                         <a:ext uri="{28A0092B-C50C-407E-A947-70E740481C1C}">
                           <a14:useLocalDpi xmlns:a14="http://schemas.microsoft.com/office/drawing/2010/main" val="0"/>
@@ -5323,7 +5432,7 @@
       <w:pPr>
         <w:pStyle w:val="Nagwek2"/>
       </w:pPr>
-      <w:bookmarkStart w:id="13" w:name="_Toc338785969"/>
+      <w:bookmarkStart w:id="14" w:name="_Toc341116347"/>
       <w:proofErr w:type="spellStart"/>
       <w:r>
         <w:lastRenderedPageBreak/>
@@ -5339,7 +5448,7 @@
       <w:r>
         <w:t>Client</w:t>
       </w:r>
-      <w:bookmarkEnd w:id="13"/>
+      <w:bookmarkEnd w:id="14"/>
     </w:p>
     <w:p>
       <w:r>
@@ -5364,7 +5473,7 @@
                     </pic:cNvPicPr>
                   </pic:nvPicPr>
                   <pic:blipFill>
-                    <a:blip r:embed="rId13">
+                    <a:blip r:embed="rId14">
                       <a:extLst>
                         <a:ext uri="{28A0092B-C50C-407E-A947-70E740481C1C}">
                           <a14:useLocalDpi xmlns:a14="http://schemas.microsoft.com/office/drawing/2010/main" val="0"/>
@@ -5419,7 +5528,7 @@
                     </pic:cNvPicPr>
                   </pic:nvPicPr>
                   <pic:blipFill>
-                    <a:blip r:embed="rId14">
+                    <a:blip r:embed="rId15">
                       <a:extLst>
                         <a:ext uri="{28A0092B-C50C-407E-A947-70E740481C1C}">
                           <a14:useLocalDpi xmlns:a14="http://schemas.microsoft.com/office/drawing/2010/main" val="0"/>
@@ -5488,7 +5597,7 @@
                     </pic:cNvPicPr>
                   </pic:nvPicPr>
                   <pic:blipFill>
-                    <a:blip r:embed="rId15" cstate="print">
+                    <a:blip r:embed="rId16" cstate="print">
                       <a:extLst>
                         <a:ext uri="{28A0092B-C50C-407E-A947-70E740481C1C}">
                           <a14:useLocalDpi xmlns:a14="http://schemas.microsoft.com/office/drawing/2010/main" val="0"/>
@@ -5641,7 +5750,7 @@
                     </pic:cNvPicPr>
                   </pic:nvPicPr>
                   <pic:blipFill>
-                    <a:blip r:embed="rId16">
+                    <a:blip r:embed="rId17">
                       <a:extLst>
                         <a:ext uri="{28A0092B-C50C-407E-A947-70E740481C1C}">
                           <a14:useLocalDpi xmlns:a14="http://schemas.microsoft.com/office/drawing/2010/main" val="0"/>
@@ -5697,7 +5806,7 @@
                     </pic:cNvPicPr>
                   </pic:nvPicPr>
                   <pic:blipFill>
-                    <a:blip r:embed="rId17">
+                    <a:blip r:embed="rId18">
                       <a:extLst>
                         <a:ext uri="{28A0092B-C50C-407E-A947-70E740481C1C}">
                           <a14:useLocalDpi xmlns:a14="http://schemas.microsoft.com/office/drawing/2010/main" val="0"/>
@@ -5733,7 +5842,7 @@
       <w:pPr>
         <w:pStyle w:val="Nagwek2"/>
       </w:pPr>
-      <w:bookmarkStart w:id="14" w:name="_Toc338785970"/>
+      <w:bookmarkStart w:id="15" w:name="_Toc341116348"/>
       <w:proofErr w:type="spellStart"/>
       <w:r>
         <w:lastRenderedPageBreak/>
@@ -5743,7 +5852,7 @@
       <w:r>
         <w:t xml:space="preserve"> Android Client</w:t>
       </w:r>
-      <w:bookmarkEnd w:id="14"/>
+      <w:bookmarkEnd w:id="15"/>
     </w:p>
     <w:p>
       <w:r>
@@ -5768,7 +5877,7 @@
                     </pic:cNvPicPr>
                   </pic:nvPicPr>
                   <pic:blipFill>
-                    <a:blip r:embed="rId18" cstate="print">
+                    <a:blip r:embed="rId19" cstate="print">
                       <a:extLst>
                         <a:ext uri="{28A0092B-C50C-407E-A947-70E740481C1C}">
                           <a14:useLocalDpi xmlns:a14="http://schemas.microsoft.com/office/drawing/2010/main" val="0"/>
@@ -5812,11 +5921,11 @@
       <w:pPr>
         <w:pStyle w:val="Nagwek1"/>
       </w:pPr>
-      <w:bookmarkStart w:id="15" w:name="_Toc338785971"/>
+      <w:bookmarkStart w:id="16" w:name="_Toc341116349"/>
       <w:r>
         <w:t>Network messages</w:t>
       </w:r>
-      <w:bookmarkEnd w:id="15"/>
+      <w:bookmarkEnd w:id="16"/>
     </w:p>
     <w:p>
       <w:r>
@@ -5832,11 +5941,11 @@
       <w:pPr>
         <w:pStyle w:val="Nagwek2"/>
       </w:pPr>
-      <w:bookmarkStart w:id="16" w:name="_Toc338785972"/>
+      <w:bookmarkStart w:id="17" w:name="_Toc341116350"/>
       <w:r>
         <w:t>TCP Messages</w:t>
       </w:r>
-      <w:bookmarkEnd w:id="16"/>
+      <w:bookmarkEnd w:id="17"/>
     </w:p>
     <w:p>
       <w:r>
@@ -6400,7 +6509,7 @@
               </w:numPr>
             </w:pPr>
             <w:r>
-              <w:t>Button up</w:t>
+              <w:t>Button down</w:t>
             </w:r>
           </w:p>
           <w:p>
@@ -6412,7 +6521,7 @@
               </w:numPr>
             </w:pPr>
             <w:r>
-              <w:t>Button down</w:t>
+              <w:t>Button up</w:t>
             </w:r>
           </w:p>
           <w:p>
@@ -6455,377 +6564,19 @@
       <w:pPr>
         <w:pStyle w:val="Nagwek2"/>
       </w:pPr>
-      <w:bookmarkStart w:id="17" w:name="_Toc338785973"/>
+      <w:bookmarkStart w:id="18" w:name="_Toc341116351"/>
       <w:r>
         <w:t>UDP messages</w:t>
       </w:r>
-      <w:bookmarkEnd w:id="17"/>
+      <w:bookmarkEnd w:id="18"/>
     </w:p>
     <w:p>
       <w:pPr>
         <w:pStyle w:val="Nagwek3"/>
       </w:pPr>
-      <w:bookmarkStart w:id="18" w:name="_Toc338785974"/>
+      <w:bookmarkStart w:id="19" w:name="_Toc341116352"/>
       <w:r>
         <w:t>Messages sent by Client</w:t>
-      </w:r>
-      <w:bookmarkEnd w:id="18"/>
-    </w:p>
-    <w:tbl>
-      <w:tblPr>
-        <w:tblStyle w:val="Tabela-Siatka"/>
-        <w:tblW w:w="9579" w:type="dxa"/>
-        <w:tblLayout w:type="fixed"/>
-        <w:tblLook w:val="04A0" w:firstRow="1" w:lastRow="0" w:firstColumn="1" w:lastColumn="0" w:noHBand="0" w:noVBand="1"/>
-      </w:tblPr>
-      <w:tblGrid>
-        <w:gridCol w:w="2446"/>
-        <w:gridCol w:w="992"/>
-        <w:gridCol w:w="1170"/>
-        <w:gridCol w:w="2908"/>
-        <w:gridCol w:w="2063"/>
-      </w:tblGrid>
-      <w:tr>
-        <w:tc>
-          <w:tcPr>
-            <w:tcW w:w="2446" w:type="dxa"/>
-            <w:vMerge w:val="restart"/>
-            <w:tcBorders>
-              <w:top w:val="single" w:sz="18" w:space="0" w:color="auto"/>
-              <w:left w:val="single" w:sz="18" w:space="0" w:color="auto"/>
-              <w:right w:val="single" w:sz="18" w:space="0" w:color="auto"/>
-            </w:tcBorders>
-            <w:vAlign w:val="center"/>
-          </w:tcPr>
-          <w:p>
-            <w:pPr>
-              <w:jc w:val="center"/>
-            </w:pPr>
-            <w:r>
-              <w:t>Message name</w:t>
-            </w:r>
-          </w:p>
-        </w:tc>
-        <w:tc>
-          <w:tcPr>
-            <w:tcW w:w="992" w:type="dxa"/>
-            <w:vMerge w:val="restart"/>
-            <w:tcBorders>
-              <w:top w:val="single" w:sz="18" w:space="0" w:color="auto"/>
-              <w:left w:val="single" w:sz="18" w:space="0" w:color="auto"/>
-              <w:right w:val="single" w:sz="18" w:space="0" w:color="auto"/>
-            </w:tcBorders>
-            <w:vAlign w:val="center"/>
-          </w:tcPr>
-          <w:p>
-            <w:pPr>
-              <w:jc w:val="center"/>
-            </w:pPr>
-            <w:r>
-              <w:t>Number of bytes</w:t>
-            </w:r>
-          </w:p>
-        </w:tc>
-        <w:tc>
-          <w:tcPr>
-            <w:tcW w:w="6141" w:type="dxa"/>
-            <w:gridSpan w:val="3"/>
-            <w:tcBorders>
-              <w:top w:val="single" w:sz="18" w:space="0" w:color="auto"/>
-              <w:left w:val="single" w:sz="18" w:space="0" w:color="auto"/>
-              <w:bottom w:val="single" w:sz="18" w:space="0" w:color="auto"/>
-              <w:right w:val="single" w:sz="18" w:space="0" w:color="auto"/>
-            </w:tcBorders>
-            <w:vAlign w:val="center"/>
-          </w:tcPr>
-          <w:p>
-            <w:pPr>
-              <w:jc w:val="center"/>
-            </w:pPr>
-            <w:r>
-              <w:t>Bytes description</w:t>
-            </w:r>
-          </w:p>
-        </w:tc>
-      </w:tr>
-      <w:tr>
-        <w:tc>
-          <w:tcPr>
-            <w:tcW w:w="2446" w:type="dxa"/>
-            <w:vMerge/>
-            <w:tcBorders>
-              <w:left w:val="single" w:sz="18" w:space="0" w:color="auto"/>
-              <w:right w:val="single" w:sz="18" w:space="0" w:color="auto"/>
-            </w:tcBorders>
-            <w:vAlign w:val="center"/>
-          </w:tcPr>
-          <w:p>
-            <w:pPr>
-              <w:jc w:val="center"/>
-            </w:pPr>
-          </w:p>
-        </w:tc>
-        <w:tc>
-          <w:tcPr>
-            <w:tcW w:w="992" w:type="dxa"/>
-            <w:vMerge/>
-            <w:tcBorders>
-              <w:left w:val="single" w:sz="18" w:space="0" w:color="auto"/>
-              <w:right w:val="single" w:sz="18" w:space="0" w:color="auto"/>
-            </w:tcBorders>
-            <w:vAlign w:val="center"/>
-          </w:tcPr>
-          <w:p>
-            <w:pPr>
-              <w:jc w:val="center"/>
-            </w:pPr>
-          </w:p>
-        </w:tc>
-        <w:tc>
-          <w:tcPr>
-            <w:tcW w:w="1170" w:type="dxa"/>
-            <w:tcBorders>
-              <w:top w:val="single" w:sz="18" w:space="0" w:color="auto"/>
-              <w:left w:val="single" w:sz="18" w:space="0" w:color="auto"/>
-              <w:right w:val="single" w:sz="18" w:space="0" w:color="auto"/>
-            </w:tcBorders>
-            <w:vAlign w:val="center"/>
-          </w:tcPr>
-          <w:p>
-            <w:pPr>
-              <w:jc w:val="center"/>
-            </w:pPr>
-            <w:r>
-              <w:t>Operation identifier</w:t>
-            </w:r>
-          </w:p>
-        </w:tc>
-        <w:tc>
-          <w:tcPr>
-            <w:tcW w:w="2908" w:type="dxa"/>
-            <w:tcBorders>
-              <w:top w:val="single" w:sz="18" w:space="0" w:color="auto"/>
-              <w:left w:val="single" w:sz="18" w:space="0" w:color="auto"/>
-              <w:right w:val="single" w:sz="18" w:space="0" w:color="auto"/>
-            </w:tcBorders>
-            <w:vAlign w:val="center"/>
-          </w:tcPr>
-          <w:p>
-            <w:pPr>
-              <w:jc w:val="center"/>
-            </w:pPr>
-            <w:r>
-              <w:t>Operation</w:t>
-            </w:r>
-          </w:p>
-        </w:tc>
-        <w:tc>
-          <w:tcPr>
-            <w:tcW w:w="2063" w:type="dxa"/>
-            <w:tcBorders>
-              <w:top w:val="single" w:sz="18" w:space="0" w:color="auto"/>
-              <w:left w:val="single" w:sz="18" w:space="0" w:color="auto"/>
-              <w:right w:val="single" w:sz="18" w:space="0" w:color="auto"/>
-            </w:tcBorders>
-            <w:vAlign w:val="center"/>
-          </w:tcPr>
-          <w:p>
-            <w:pPr>
-              <w:jc w:val="center"/>
-            </w:pPr>
-            <w:r>
-              <w:t>Operation</w:t>
-            </w:r>
-          </w:p>
-        </w:tc>
-      </w:tr>
-      <w:tr>
-        <w:tc>
-          <w:tcPr>
-            <w:tcW w:w="2446" w:type="dxa"/>
-            <w:tcBorders>
-              <w:top w:val="single" w:sz="18" w:space="0" w:color="auto"/>
-            </w:tcBorders>
-            <w:vAlign w:val="center"/>
-          </w:tcPr>
-          <w:p>
-            <w:r>
-              <w:t>Mouse move</w:t>
-            </w:r>
-          </w:p>
-        </w:tc>
-        <w:tc>
-          <w:tcPr>
-            <w:tcW w:w="992" w:type="dxa"/>
-            <w:tcBorders>
-              <w:top w:val="single" w:sz="18" w:space="0" w:color="auto"/>
-            </w:tcBorders>
-            <w:vAlign w:val="center"/>
-          </w:tcPr>
-          <w:p>
-            <w:pPr>
-              <w:jc w:val="center"/>
-            </w:pPr>
-            <w:r>
-              <w:t>3</w:t>
-            </w:r>
-          </w:p>
-        </w:tc>
-        <w:tc>
-          <w:tcPr>
-            <w:tcW w:w="1170" w:type="dxa"/>
-            <w:tcBorders>
-              <w:top w:val="single" w:sz="18" w:space="0" w:color="auto"/>
-              <w:right w:val="outset" w:sz="6" w:space="0" w:color="auto"/>
-            </w:tcBorders>
-            <w:vAlign w:val="center"/>
-          </w:tcPr>
-          <w:p>
-            <w:pPr>
-              <w:jc w:val="center"/>
-            </w:pPr>
-            <w:r>
-              <w:t>1</w:t>
-            </w:r>
-          </w:p>
-        </w:tc>
-        <w:tc>
-          <w:tcPr>
-            <w:tcW w:w="2908" w:type="dxa"/>
-            <w:tcBorders>
-              <w:top w:val="single" w:sz="18" w:space="0" w:color="auto"/>
-              <w:left w:val="outset" w:sz="6" w:space="0" w:color="auto"/>
-            </w:tcBorders>
-            <w:vAlign w:val="center"/>
-          </w:tcPr>
-          <w:p>
-            <w:r>
-              <w:t>X coordinate</w:t>
-            </w:r>
-          </w:p>
-        </w:tc>
-        <w:tc>
-          <w:tcPr>
-            <w:tcW w:w="2063" w:type="dxa"/>
-            <w:tcBorders>
-              <w:top w:val="single" w:sz="18" w:space="0" w:color="auto"/>
-              <w:left w:val="outset" w:sz="6" w:space="0" w:color="auto"/>
-            </w:tcBorders>
-            <w:vAlign w:val="center"/>
-          </w:tcPr>
-          <w:p>
-            <w:r>
-              <w:t>Y coordinate</w:t>
-            </w:r>
-          </w:p>
-        </w:tc>
-      </w:tr>
-      <w:tr>
-        <w:tc>
-          <w:tcPr>
-            <w:tcW w:w="2446" w:type="dxa"/>
-            <w:vAlign w:val="center"/>
-          </w:tcPr>
-          <w:p>
-            <w:r>
-              <w:t>Server scan</w:t>
-            </w:r>
-            <w:r>
-              <w:t xml:space="preserve"> request</w:t>
-            </w:r>
-          </w:p>
-        </w:tc>
-        <w:tc>
-          <w:tcPr>
-            <w:tcW w:w="992" w:type="dxa"/>
-            <w:vAlign w:val="center"/>
-          </w:tcPr>
-          <w:p>
-            <w:pPr>
-              <w:jc w:val="center"/>
-            </w:pPr>
-            <w:r>
-              <w:t>2</w:t>
-            </w:r>
-          </w:p>
-        </w:tc>
-        <w:tc>
-          <w:tcPr>
-            <w:tcW w:w="1170" w:type="dxa"/>
-            <w:tcBorders>
-              <w:right w:val="outset" w:sz="6" w:space="0" w:color="auto"/>
-            </w:tcBorders>
-            <w:vAlign w:val="center"/>
-          </w:tcPr>
-          <w:p>
-            <w:pPr>
-              <w:jc w:val="center"/>
-            </w:pPr>
-            <w:r>
-              <w:t>0</w:t>
-            </w:r>
-          </w:p>
-        </w:tc>
-        <w:tc>
-          <w:tcPr>
-            <w:tcW w:w="2908" w:type="dxa"/>
-            <w:tcBorders>
-              <w:left w:val="outset" w:sz="6" w:space="0" w:color="auto"/>
-            </w:tcBorders>
-            <w:vAlign w:val="center"/>
-          </w:tcPr>
-          <w:p>
-            <w:pPr>
-              <w:pStyle w:val="Akapitzlist"/>
-              <w:numPr>
-                <w:ilvl w:val="0"/>
-                <w:numId w:val="25"/>
-              </w:numPr>
-            </w:pPr>
-            <w:r>
-              <w:t>Android</w:t>
-            </w:r>
-          </w:p>
-          <w:p>
-            <w:pPr>
-              <w:pStyle w:val="Akapitzlist"/>
-              <w:numPr>
-                <w:ilvl w:val="0"/>
-                <w:numId w:val="25"/>
-              </w:numPr>
-            </w:pPr>
-            <w:r>
-              <w:t>Windows Phone</w:t>
-            </w:r>
-          </w:p>
-        </w:tc>
-        <w:tc>
-          <w:tcPr>
-            <w:tcW w:w="2063" w:type="dxa"/>
-            <w:tcBorders>
-              <w:left w:val="outset" w:sz="6" w:space="0" w:color="auto"/>
-            </w:tcBorders>
-            <w:vAlign w:val="center"/>
-          </w:tcPr>
-          <w:p>
-            <w:pPr>
-              <w:pStyle w:val="Akapitzlist"/>
-            </w:pPr>
-            <w:r>
-              <w:t>-</w:t>
-            </w:r>
-          </w:p>
-        </w:tc>
-      </w:tr>
-    </w:tbl>
-    <w:p/>
-    <w:p>
-      <w:pPr>
-        <w:pStyle w:val="Nagwek3"/>
-      </w:pPr>
-      <w:bookmarkStart w:id="19" w:name="_Toc338785975"/>
-      <w:r>
-        <w:t>Messages sent by Server</w:t>
       </w:r>
       <w:bookmarkEnd w:id="19"/>
     </w:p>
@@ -7004,10 +6755,11 @@
             <w:tcBorders>
               <w:top w:val="single" w:sz="18" w:space="0" w:color="auto"/>
             </w:tcBorders>
-          </w:tcPr>
-          <w:p>
-            <w:r>
-              <w:t>Server scan response</w:t>
+            <w:vAlign w:val="center"/>
+          </w:tcPr>
+          <w:p>
+            <w:r>
+              <w:t>Mouse move</w:t>
             </w:r>
           </w:p>
         </w:tc>
@@ -7024,7 +6776,7 @@
               <w:jc w:val="center"/>
             </w:pPr>
             <w:r>
-              <w:t>n</w:t>
+              <w:t>3</w:t>
             </w:r>
           </w:p>
         </w:tc>
@@ -7042,7 +6794,7 @@
               <w:jc w:val="center"/>
             </w:pPr>
             <w:r>
-              <w:t>0</w:t>
+              <w:t>1</w:t>
             </w:r>
           </w:p>
         </w:tc>
@@ -7056,11 +6808,8 @@
             <w:vAlign w:val="center"/>
           </w:tcPr>
           <w:p>
-            <w:pPr>
-              <w:jc w:val="center"/>
-            </w:pPr>
-            <w:r>
-              <w:t>0</w:t>
+            <w:r>
+              <w:t>X coordinate</w:t>
             </w:r>
           </w:p>
         </w:tc>
@@ -7075,6 +6824,366 @@
           </w:tcPr>
           <w:p>
             <w:r>
+              <w:t>Y coordinate</w:t>
+            </w:r>
+          </w:p>
+        </w:tc>
+      </w:tr>
+      <w:tr>
+        <w:tc>
+          <w:tcPr>
+            <w:tcW w:w="2446" w:type="dxa"/>
+            <w:vAlign w:val="center"/>
+          </w:tcPr>
+          <w:p>
+            <w:r>
+              <w:t>Server scan</w:t>
+            </w:r>
+            <w:r>
+              <w:t xml:space="preserve"> request</w:t>
+            </w:r>
+          </w:p>
+        </w:tc>
+        <w:tc>
+          <w:tcPr>
+            <w:tcW w:w="992" w:type="dxa"/>
+            <w:vAlign w:val="center"/>
+          </w:tcPr>
+          <w:p>
+            <w:pPr>
+              <w:jc w:val="center"/>
+            </w:pPr>
+            <w:r>
+              <w:t>2</w:t>
+            </w:r>
+          </w:p>
+        </w:tc>
+        <w:tc>
+          <w:tcPr>
+            <w:tcW w:w="1170" w:type="dxa"/>
+            <w:tcBorders>
+              <w:right w:val="outset" w:sz="6" w:space="0" w:color="auto"/>
+            </w:tcBorders>
+            <w:vAlign w:val="center"/>
+          </w:tcPr>
+          <w:p>
+            <w:pPr>
+              <w:jc w:val="center"/>
+            </w:pPr>
+            <w:r>
+              <w:t>0</w:t>
+            </w:r>
+          </w:p>
+        </w:tc>
+        <w:tc>
+          <w:tcPr>
+            <w:tcW w:w="2908" w:type="dxa"/>
+            <w:tcBorders>
+              <w:left w:val="outset" w:sz="6" w:space="0" w:color="auto"/>
+            </w:tcBorders>
+            <w:vAlign w:val="center"/>
+          </w:tcPr>
+          <w:p>
+            <w:pPr>
+              <w:pStyle w:val="Akapitzlist"/>
+              <w:numPr>
+                <w:ilvl w:val="0"/>
+                <w:numId w:val="25"/>
+              </w:numPr>
+            </w:pPr>
+            <w:r>
+              <w:t>Android</w:t>
+            </w:r>
+          </w:p>
+          <w:p>
+            <w:pPr>
+              <w:pStyle w:val="Akapitzlist"/>
+              <w:numPr>
+                <w:ilvl w:val="0"/>
+                <w:numId w:val="25"/>
+              </w:numPr>
+            </w:pPr>
+            <w:r>
+              <w:t>Windows Phone</w:t>
+            </w:r>
+          </w:p>
+        </w:tc>
+        <w:tc>
+          <w:tcPr>
+            <w:tcW w:w="2063" w:type="dxa"/>
+            <w:tcBorders>
+              <w:left w:val="outset" w:sz="6" w:space="0" w:color="auto"/>
+            </w:tcBorders>
+            <w:vAlign w:val="center"/>
+          </w:tcPr>
+          <w:p>
+            <w:pPr>
+              <w:pStyle w:val="Akapitzlist"/>
+            </w:pPr>
+            <w:r>
+              <w:t>-</w:t>
+            </w:r>
+          </w:p>
+        </w:tc>
+      </w:tr>
+    </w:tbl>
+    <w:p/>
+    <w:p>
+      <w:pPr>
+        <w:pStyle w:val="Nagwek3"/>
+      </w:pPr>
+      <w:bookmarkStart w:id="20" w:name="_Toc341116353"/>
+      <w:r>
+        <w:t>Messages sent by Server</w:t>
+      </w:r>
+      <w:bookmarkEnd w:id="20"/>
+    </w:p>
+    <w:tbl>
+      <w:tblPr>
+        <w:tblStyle w:val="Tabela-Siatka"/>
+        <w:tblW w:w="9579" w:type="dxa"/>
+        <w:tblLayout w:type="fixed"/>
+        <w:tblLook w:val="04A0" w:firstRow="1" w:lastRow="0" w:firstColumn="1" w:lastColumn="0" w:noHBand="0" w:noVBand="1"/>
+      </w:tblPr>
+      <w:tblGrid>
+        <w:gridCol w:w="2446"/>
+        <w:gridCol w:w="992"/>
+        <w:gridCol w:w="1170"/>
+        <w:gridCol w:w="2908"/>
+        <w:gridCol w:w="2063"/>
+      </w:tblGrid>
+      <w:tr>
+        <w:tc>
+          <w:tcPr>
+            <w:tcW w:w="2446" w:type="dxa"/>
+            <w:vMerge w:val="restart"/>
+            <w:tcBorders>
+              <w:top w:val="single" w:sz="18" w:space="0" w:color="auto"/>
+              <w:left w:val="single" w:sz="18" w:space="0" w:color="auto"/>
+              <w:right w:val="single" w:sz="18" w:space="0" w:color="auto"/>
+            </w:tcBorders>
+            <w:vAlign w:val="center"/>
+          </w:tcPr>
+          <w:p>
+            <w:pPr>
+              <w:jc w:val="center"/>
+            </w:pPr>
+            <w:r>
+              <w:t>Message name</w:t>
+            </w:r>
+          </w:p>
+        </w:tc>
+        <w:tc>
+          <w:tcPr>
+            <w:tcW w:w="992" w:type="dxa"/>
+            <w:vMerge w:val="restart"/>
+            <w:tcBorders>
+              <w:top w:val="single" w:sz="18" w:space="0" w:color="auto"/>
+              <w:left w:val="single" w:sz="18" w:space="0" w:color="auto"/>
+              <w:right w:val="single" w:sz="18" w:space="0" w:color="auto"/>
+            </w:tcBorders>
+            <w:vAlign w:val="center"/>
+          </w:tcPr>
+          <w:p>
+            <w:pPr>
+              <w:jc w:val="center"/>
+            </w:pPr>
+            <w:r>
+              <w:t>Number of bytes</w:t>
+            </w:r>
+          </w:p>
+        </w:tc>
+        <w:tc>
+          <w:tcPr>
+            <w:tcW w:w="6141" w:type="dxa"/>
+            <w:gridSpan w:val="3"/>
+            <w:tcBorders>
+              <w:top w:val="single" w:sz="18" w:space="0" w:color="auto"/>
+              <w:left w:val="single" w:sz="18" w:space="0" w:color="auto"/>
+              <w:bottom w:val="single" w:sz="18" w:space="0" w:color="auto"/>
+              <w:right w:val="single" w:sz="18" w:space="0" w:color="auto"/>
+            </w:tcBorders>
+            <w:vAlign w:val="center"/>
+          </w:tcPr>
+          <w:p>
+            <w:pPr>
+              <w:jc w:val="center"/>
+            </w:pPr>
+            <w:r>
+              <w:t>Bytes description</w:t>
+            </w:r>
+          </w:p>
+        </w:tc>
+      </w:tr>
+      <w:tr>
+        <w:tc>
+          <w:tcPr>
+            <w:tcW w:w="2446" w:type="dxa"/>
+            <w:vMerge/>
+            <w:tcBorders>
+              <w:left w:val="single" w:sz="18" w:space="0" w:color="auto"/>
+              <w:right w:val="single" w:sz="18" w:space="0" w:color="auto"/>
+            </w:tcBorders>
+            <w:vAlign w:val="center"/>
+          </w:tcPr>
+          <w:p>
+            <w:pPr>
+              <w:jc w:val="center"/>
+            </w:pPr>
+          </w:p>
+        </w:tc>
+        <w:tc>
+          <w:tcPr>
+            <w:tcW w:w="992" w:type="dxa"/>
+            <w:vMerge/>
+            <w:tcBorders>
+              <w:left w:val="single" w:sz="18" w:space="0" w:color="auto"/>
+              <w:right w:val="single" w:sz="18" w:space="0" w:color="auto"/>
+            </w:tcBorders>
+            <w:vAlign w:val="center"/>
+          </w:tcPr>
+          <w:p>
+            <w:pPr>
+              <w:jc w:val="center"/>
+            </w:pPr>
+          </w:p>
+        </w:tc>
+        <w:tc>
+          <w:tcPr>
+            <w:tcW w:w="1170" w:type="dxa"/>
+            <w:tcBorders>
+              <w:top w:val="single" w:sz="18" w:space="0" w:color="auto"/>
+              <w:left w:val="single" w:sz="18" w:space="0" w:color="auto"/>
+              <w:right w:val="single" w:sz="18" w:space="0" w:color="auto"/>
+            </w:tcBorders>
+            <w:vAlign w:val="center"/>
+          </w:tcPr>
+          <w:p>
+            <w:pPr>
+              <w:jc w:val="center"/>
+            </w:pPr>
+            <w:r>
+              <w:t>Operation identifier</w:t>
+            </w:r>
+          </w:p>
+        </w:tc>
+        <w:tc>
+          <w:tcPr>
+            <w:tcW w:w="2908" w:type="dxa"/>
+            <w:tcBorders>
+              <w:top w:val="single" w:sz="18" w:space="0" w:color="auto"/>
+              <w:left w:val="single" w:sz="18" w:space="0" w:color="auto"/>
+              <w:right w:val="single" w:sz="18" w:space="0" w:color="auto"/>
+            </w:tcBorders>
+            <w:vAlign w:val="center"/>
+          </w:tcPr>
+          <w:p>
+            <w:pPr>
+              <w:jc w:val="center"/>
+            </w:pPr>
+            <w:r>
+              <w:t>Operation</w:t>
+            </w:r>
+          </w:p>
+        </w:tc>
+        <w:tc>
+          <w:tcPr>
+            <w:tcW w:w="2063" w:type="dxa"/>
+            <w:tcBorders>
+              <w:top w:val="single" w:sz="18" w:space="0" w:color="auto"/>
+              <w:left w:val="single" w:sz="18" w:space="0" w:color="auto"/>
+              <w:right w:val="single" w:sz="18" w:space="0" w:color="auto"/>
+            </w:tcBorders>
+            <w:vAlign w:val="center"/>
+          </w:tcPr>
+          <w:p>
+            <w:pPr>
+              <w:jc w:val="center"/>
+            </w:pPr>
+            <w:r>
+              <w:t>Operation</w:t>
+            </w:r>
+          </w:p>
+        </w:tc>
+      </w:tr>
+      <w:tr>
+        <w:tc>
+          <w:tcPr>
+            <w:tcW w:w="2446" w:type="dxa"/>
+            <w:tcBorders>
+              <w:top w:val="single" w:sz="18" w:space="0" w:color="auto"/>
+            </w:tcBorders>
+          </w:tcPr>
+          <w:p>
+            <w:r>
+              <w:t>Server scan response</w:t>
+            </w:r>
+          </w:p>
+        </w:tc>
+        <w:tc>
+          <w:tcPr>
+            <w:tcW w:w="992" w:type="dxa"/>
+            <w:tcBorders>
+              <w:top w:val="single" w:sz="18" w:space="0" w:color="auto"/>
+            </w:tcBorders>
+            <w:vAlign w:val="center"/>
+          </w:tcPr>
+          <w:p>
+            <w:pPr>
+              <w:jc w:val="center"/>
+            </w:pPr>
+            <w:r>
+              <w:t>n</w:t>
+            </w:r>
+          </w:p>
+        </w:tc>
+        <w:tc>
+          <w:tcPr>
+            <w:tcW w:w="1170" w:type="dxa"/>
+            <w:tcBorders>
+              <w:top w:val="single" w:sz="18" w:space="0" w:color="auto"/>
+              <w:right w:val="outset" w:sz="6" w:space="0" w:color="auto"/>
+            </w:tcBorders>
+            <w:vAlign w:val="center"/>
+          </w:tcPr>
+          <w:p>
+            <w:pPr>
+              <w:jc w:val="center"/>
+            </w:pPr>
+            <w:r>
+              <w:t>0</w:t>
+            </w:r>
+          </w:p>
+        </w:tc>
+        <w:tc>
+          <w:tcPr>
+            <w:tcW w:w="2908" w:type="dxa"/>
+            <w:tcBorders>
+              <w:top w:val="single" w:sz="18" w:space="0" w:color="auto"/>
+              <w:left w:val="outset" w:sz="6" w:space="0" w:color="auto"/>
+            </w:tcBorders>
+            <w:vAlign w:val="center"/>
+          </w:tcPr>
+          <w:p>
+            <w:pPr>
+              <w:jc w:val="center"/>
+            </w:pPr>
+            <w:r>
+              <w:t>0</w:t>
+            </w:r>
+          </w:p>
+        </w:tc>
+        <w:tc>
+          <w:tcPr>
+            <w:tcW w:w="2063" w:type="dxa"/>
+            <w:tcBorders>
+              <w:top w:val="single" w:sz="18" w:space="0" w:color="auto"/>
+              <w:left w:val="outset" w:sz="6" w:space="0" w:color="auto"/>
+            </w:tcBorders>
+            <w:vAlign w:val="center"/>
+          </w:tcPr>
+          <w:p>
+            <w:r>
               <w:t xml:space="preserve">&lt;Name of </w:t>
             </w:r>
             <w:proofErr w:type="spellStart"/>
@@ -7093,11 +7202,11 @@
       <w:pPr>
         <w:pStyle w:val="Nagwek1"/>
       </w:pPr>
-      <w:bookmarkStart w:id="20" w:name="_Toc338785976"/>
+      <w:bookmarkStart w:id="21" w:name="_Toc341116354"/>
       <w:r>
         <w:t>Key codes</w:t>
       </w:r>
-      <w:bookmarkEnd w:id="20"/>
+      <w:bookmarkEnd w:id="21"/>
     </w:p>
     <w:tbl>
       <w:tblPr>
@@ -9058,39 +9167,39 @@
       <w:pPr>
         <w:pStyle w:val="Nagwek1"/>
       </w:pPr>
-      <w:bookmarkStart w:id="21" w:name="_Toc338785977"/>
+      <w:bookmarkStart w:id="22" w:name="_Toc341116355"/>
       <w:r>
         <w:t>Layout</w:t>
       </w:r>
       <w:r>
         <w:t xml:space="preserve"> design</w:t>
-      </w:r>
-      <w:bookmarkEnd w:id="21"/>
-    </w:p>
-    <w:p>
-      <w:pPr>
-        <w:pStyle w:val="Nagwek2"/>
-      </w:pPr>
-      <w:bookmarkStart w:id="22" w:name="_Toc338785978"/>
-      <w:proofErr w:type="spellStart"/>
-      <w:r>
-        <w:t>PCRemote</w:t>
-      </w:r>
-      <w:proofErr w:type="spellEnd"/>
-      <w:r>
-        <w:t xml:space="preserve"> Server</w:t>
       </w:r>
       <w:bookmarkEnd w:id="22"/>
     </w:p>
     <w:p>
       <w:pPr>
+        <w:pStyle w:val="Nagwek2"/>
+      </w:pPr>
+      <w:bookmarkStart w:id="23" w:name="_Toc341116356"/>
+      <w:proofErr w:type="spellStart"/>
+      <w:r>
+        <w:t>PCRemote</w:t>
+      </w:r>
+      <w:proofErr w:type="spellEnd"/>
+      <w:r>
+        <w:t xml:space="preserve"> Server</w:t>
+      </w:r>
+      <w:bookmarkEnd w:id="23"/>
+    </w:p>
+    <w:p>
+      <w:pPr>
         <w:pStyle w:val="Nagwek3"/>
       </w:pPr>
-      <w:bookmarkStart w:id="23" w:name="_Toc338785979"/>
+      <w:bookmarkStart w:id="24" w:name="_Toc341116357"/>
       <w:r>
         <w:t>Main menu</w:t>
       </w:r>
-      <w:bookmarkEnd w:id="23"/>
+      <w:bookmarkEnd w:id="24"/>
     </w:p>
     <w:p>
       <w:pPr>
@@ -9118,7 +9227,7 @@
                     </pic:cNvPicPr>
                   </pic:nvPicPr>
                   <pic:blipFill>
-                    <a:blip r:embed="rId19">
+                    <a:blip r:embed="rId20">
                       <a:extLst>
                         <a:ext uri="{28A0092B-C50C-407E-A947-70E740481C1C}">
                           <a14:useLocalDpi xmlns:a14="http://schemas.microsoft.com/office/drawing/2010/main" val="0"/>
@@ -9154,11 +9263,11 @@
       <w:pPr>
         <w:pStyle w:val="Nagwek3"/>
       </w:pPr>
-      <w:bookmarkStart w:id="24" w:name="_Toc338785980"/>
+      <w:bookmarkStart w:id="25" w:name="_Toc341116358"/>
       <w:r>
         <w:t>Options Window</w:t>
       </w:r>
-      <w:bookmarkEnd w:id="24"/>
+      <w:bookmarkEnd w:id="25"/>
     </w:p>
     <w:p>
       <w:pPr>
@@ -9186,7 +9295,7 @@
                     </pic:cNvPicPr>
                   </pic:nvPicPr>
                   <pic:blipFill>
-                    <a:blip r:embed="rId20">
+                    <a:blip r:embed="rId21">
                       <a:extLst>
                         <a:ext uri="{28A0092B-C50C-407E-A947-70E740481C1C}">
                           <a14:useLocalDpi xmlns:a14="http://schemas.microsoft.com/office/drawing/2010/main" val="0"/>
@@ -9245,7 +9354,7 @@
                     </pic:cNvPicPr>
                   </pic:nvPicPr>
                   <pic:blipFill>
-                    <a:blip r:embed="rId21">
+                    <a:blip r:embed="rId22">
                       <a:extLst>
                         <a:ext uri="{28A0092B-C50C-407E-A947-70E740481C1C}">
                           <a14:useLocalDpi xmlns:a14="http://schemas.microsoft.com/office/drawing/2010/main" val="0"/>
@@ -9281,11 +9390,11 @@
       <w:pPr>
         <w:pStyle w:val="Nagwek3"/>
       </w:pPr>
-      <w:bookmarkStart w:id="25" w:name="_Toc338785981"/>
+      <w:bookmarkStart w:id="26" w:name="_Toc341116359"/>
       <w:r>
         <w:t>Ad Hoc Window</w:t>
       </w:r>
-      <w:bookmarkEnd w:id="25"/>
+      <w:bookmarkEnd w:id="26"/>
     </w:p>
     <w:p>
       <w:pPr>
@@ -9313,7 +9422,7 @@
                     </pic:cNvPicPr>
                   </pic:nvPicPr>
                   <pic:blipFill>
-                    <a:blip r:embed="rId22">
+                    <a:blip r:embed="rId23">
                       <a:extLst>
                         <a:ext uri="{28A0092B-C50C-407E-A947-70E740481C1C}">
                           <a14:useLocalDpi xmlns:a14="http://schemas.microsoft.com/office/drawing/2010/main" val="0"/>
@@ -9349,11 +9458,11 @@
       <w:pPr>
         <w:pStyle w:val="Nagwek3"/>
       </w:pPr>
-      <w:bookmarkStart w:id="26" w:name="_Toc338785982"/>
+      <w:bookmarkStart w:id="27" w:name="_Toc341116360"/>
       <w:r>
         <w:t>Main Window</w:t>
       </w:r>
-      <w:bookmarkEnd w:id="26"/>
+      <w:bookmarkEnd w:id="27"/>
     </w:p>
     <w:p>
       <w:r>
@@ -9386,7 +9495,7 @@
                     </pic:cNvPicPr>
                   </pic:nvPicPr>
                   <pic:blipFill>
-                    <a:blip r:embed="rId23">
+                    <a:blip r:embed="rId24">
                       <a:extLst>
                         <a:ext uri="{28A0092B-C50C-407E-A947-70E740481C1C}">
                           <a14:useLocalDpi xmlns:a14="http://schemas.microsoft.com/office/drawing/2010/main" val="0"/>
@@ -9422,7 +9531,7 @@
       <w:pPr>
         <w:pStyle w:val="Nagwek2"/>
       </w:pPr>
-      <w:bookmarkStart w:id="27" w:name="_Toc338785983"/>
+      <w:bookmarkStart w:id="28" w:name="_Toc341116361"/>
       <w:proofErr w:type="spellStart"/>
       <w:r>
         <w:lastRenderedPageBreak/>
@@ -9438,17 +9547,17 @@
       <w:r>
         <w:t>Client</w:t>
       </w:r>
-      <w:bookmarkEnd w:id="27"/>
+      <w:bookmarkEnd w:id="28"/>
     </w:p>
     <w:p>
       <w:pPr>
         <w:pStyle w:val="Nagwek3"/>
       </w:pPr>
-      <w:bookmarkStart w:id="28" w:name="_Toc338785984"/>
+      <w:bookmarkStart w:id="29" w:name="_Toc341116362"/>
       <w:r>
         <w:t>Main Page</w:t>
       </w:r>
-      <w:bookmarkEnd w:id="28"/>
+      <w:bookmarkEnd w:id="29"/>
     </w:p>
     <w:p>
       <w:pPr>
@@ -9471,79 +9580,6 @@
                 <pic:pic xmlns:pic="http://schemas.openxmlformats.org/drawingml/2006/picture">
                   <pic:nvPicPr>
                     <pic:cNvPr id="0" name="Picture 2" descr="D:\MyFiles\code\PCRemote\Documentation\images\main.png"/>
-                    <pic:cNvPicPr>
-                      <a:picLocks noChangeAspect="1" noChangeArrowheads="1"/>
-                    </pic:cNvPicPr>
-                  </pic:nvPicPr>
-                  <pic:blipFill>
-                    <a:blip r:embed="rId24" cstate="print">
-                      <a:extLst>
-                        <a:ext uri="{28A0092B-C50C-407E-A947-70E740481C1C}">
-                          <a14:useLocalDpi xmlns:a14="http://schemas.microsoft.com/office/drawing/2010/main" val="0"/>
-                        </a:ext>
-                      </a:extLst>
-                    </a:blip>
-                    <a:srcRect/>
-                    <a:stretch>
-                      <a:fillRect/>
-                    </a:stretch>
-                  </pic:blipFill>
-                  <pic:spPr bwMode="auto">
-                    <a:xfrm>
-                      <a:off x="0" y="0"/>
-                      <a:ext cx="1828800" cy="3044952"/>
-                    </a:xfrm>
-                    <a:prstGeom prst="rect">
-                      <a:avLst/>
-                    </a:prstGeom>
-                    <a:noFill/>
-                    <a:ln>
-                      <a:noFill/>
-                    </a:ln>
-                  </pic:spPr>
-                </pic:pic>
-              </a:graphicData>
-            </a:graphic>
-          </wp:inline>
-        </w:drawing>
-      </w:r>
-    </w:p>
-    <w:p>
-      <w:r>
-        <w:t>Main page provides the navigation to all other pages.</w:t>
-      </w:r>
-    </w:p>
-    <w:p>
-      <w:pPr>
-        <w:pStyle w:val="Nagwek3"/>
-      </w:pPr>
-      <w:bookmarkStart w:id="29" w:name="_Toc338785985"/>
-      <w:r>
-        <w:t>New Server Page</w:t>
-      </w:r>
-      <w:bookmarkEnd w:id="29"/>
-    </w:p>
-    <w:p>
-      <w:pPr>
-        <w:jc w:val="center"/>
-      </w:pPr>
-      <w:r>
-        <w:rPr>
-          <w:noProof/>
-        </w:rPr>
-        <w:drawing>
-          <wp:inline distT="0" distB="0" distL="0" distR="0">
-            <wp:extent cx="1828800" cy="3044952"/>
-            <wp:effectExtent l="0" t="0" r="0" b="3175"/>
-            <wp:docPr id="17" name="Obraz 17" descr="D:\MyFiles\code\PCRemote\Documentation\images\newserver.png"/>
-            <wp:cNvGraphicFramePr>
-              <a:graphicFrameLocks xmlns:a="http://schemas.openxmlformats.org/drawingml/2006/main" noChangeAspect="1"/>
-            </wp:cNvGraphicFramePr>
-            <a:graphic xmlns:a="http://schemas.openxmlformats.org/drawingml/2006/main">
-              <a:graphicData uri="http://schemas.openxmlformats.org/drawingml/2006/picture">
-                <pic:pic xmlns:pic="http://schemas.openxmlformats.org/drawingml/2006/picture">
-                  <pic:nvPicPr>
-                    <pic:cNvPr id="0" name="Picture 3" descr="D:\MyFiles\code\PCRemote\Documentation\images\newserver.png"/>
                     <pic:cNvPicPr>
                       <a:picLocks noChangeAspect="1" noChangeArrowheads="1"/>
                     </pic:cNvPicPr>
@@ -9583,17 +9619,16 @@
     </w:p>
     <w:p>
       <w:r>
-        <w:t>Allows to manually add data about a server.</w:t>
+        <w:t>Main page provides the navigation to all other pages.</w:t>
       </w:r>
     </w:p>
     <w:p>
       <w:pPr>
         <w:pStyle w:val="Nagwek3"/>
       </w:pPr>
-      <w:bookmarkStart w:id="30" w:name="_Toc338785986"/>
-      <w:r>
-        <w:lastRenderedPageBreak/>
-        <w:t>Server List Page</w:t>
+      <w:bookmarkStart w:id="30" w:name="_Toc341116363"/>
+      <w:r>
+        <w:t>New Server Page</w:t>
       </w:r>
       <w:bookmarkEnd w:id="30"/>
     </w:p>
@@ -9606,10 +9641,10 @@
           <w:noProof/>
         </w:rPr>
         <w:drawing>
-          <wp:inline distT="0" distB="0" distL="0" distR="0" wp14:anchorId="208ADEBF" wp14:editId="0A900408">
+          <wp:inline distT="0" distB="0" distL="0" distR="0">
             <wp:extent cx="1828800" cy="3044952"/>
             <wp:effectExtent l="0" t="0" r="0" b="3175"/>
-            <wp:docPr id="23" name="Obraz 23" descr="D:\MyFiles\code\PCRemote\Documentation\images\servers.png"/>
+            <wp:docPr id="17" name="Obraz 17" descr="D:\MyFiles\code\PCRemote\Documentation\images\newserver.png"/>
             <wp:cNvGraphicFramePr>
               <a:graphicFrameLocks xmlns:a="http://schemas.openxmlformats.org/drawingml/2006/main" noChangeAspect="1"/>
             </wp:cNvGraphicFramePr>
@@ -9617,7 +9652,7 @@
               <a:graphicData uri="http://schemas.openxmlformats.org/drawingml/2006/picture">
                 <pic:pic xmlns:pic="http://schemas.openxmlformats.org/drawingml/2006/picture">
                   <pic:nvPicPr>
-                    <pic:cNvPr id="0" name="Picture 9" descr="D:\MyFiles\code\PCRemote\Documentation\images\servers.png"/>
+                    <pic:cNvPr id="0" name="Picture 3" descr="D:\MyFiles\code\PCRemote\Documentation\images\newserver.png"/>
                     <pic:cNvPicPr>
                       <a:picLocks noChangeAspect="1" noChangeArrowheads="1"/>
                     </pic:cNvPicPr>
@@ -9657,27 +9692,17 @@
     </w:p>
     <w:p>
       <w:r>
-        <w:t>Allows to view the list of all saved servers and to connect to one of them as well as add new ones manually, or with auto</w:t>
-      </w:r>
-      <w:r>
-        <w:t>-</w:t>
-      </w:r>
-      <w:r>
-        <w:t>detect option.</w:t>
+        <w:t>Allows to manually add data about a server.</w:t>
       </w:r>
     </w:p>
     <w:p>
-      <w:r>
-        <w:t>Connection starts after short-clicking one of the servers.</w:t>
-      </w:r>
-    </w:p>
-    <w:p>
       <w:pPr>
         <w:pStyle w:val="Nagwek3"/>
       </w:pPr>
-      <w:bookmarkStart w:id="31" w:name="_Toc338785987"/>
-      <w:r>
-        <w:t>Server List Page + Context Menu</w:t>
+      <w:bookmarkStart w:id="31" w:name="_Toc341116364"/>
+      <w:r>
+        <w:lastRenderedPageBreak/>
+        <w:t>Server List Page</w:t>
       </w:r>
       <w:bookmarkEnd w:id="31"/>
     </w:p>
@@ -9690,10 +9715,10 @@
           <w:noProof/>
         </w:rPr>
         <w:drawing>
-          <wp:inline distT="0" distB="0" distL="0" distR="0">
+          <wp:inline distT="0" distB="0" distL="0" distR="0" wp14:anchorId="208ADEBF" wp14:editId="0A900408">
             <wp:extent cx="1828800" cy="3044952"/>
             <wp:effectExtent l="0" t="0" r="0" b="3175"/>
-            <wp:docPr id="24" name="Obraz 24" descr="D:\MyFiles\code\PCRemote\Documentation\images\menu.png"/>
+            <wp:docPr id="23" name="Obraz 23" descr="D:\MyFiles\code\PCRemote\Documentation\images\servers.png"/>
             <wp:cNvGraphicFramePr>
               <a:graphicFrameLocks xmlns:a="http://schemas.openxmlformats.org/drawingml/2006/main" noChangeAspect="1"/>
             </wp:cNvGraphicFramePr>
@@ -9701,7 +9726,7 @@
               <a:graphicData uri="http://schemas.openxmlformats.org/drawingml/2006/picture">
                 <pic:pic xmlns:pic="http://schemas.openxmlformats.org/drawingml/2006/picture">
                   <pic:nvPicPr>
-                    <pic:cNvPr id="0" name="Picture 10" descr="D:\MyFiles\code\PCRemote\Documentation\images\menu.png"/>
+                    <pic:cNvPr id="0" name="Picture 9" descr="D:\MyFiles\code\PCRemote\Documentation\images\servers.png"/>
                     <pic:cNvPicPr>
                       <a:picLocks noChangeAspect="1" noChangeArrowheads="1"/>
                     </pic:cNvPicPr>
@@ -9741,17 +9766,27 @@
     </w:p>
     <w:p>
       <w:r>
-        <w:t>If user performs long press on one of the servers, context menu, that allows removal or editing of an item, shows up.</w:t>
+        <w:t>Allows to view the list of all saved servers and to connect to one of them as well as add new ones manually, or with auto</w:t>
+      </w:r>
+      <w:r>
+        <w:t>-</w:t>
+      </w:r>
+      <w:r>
+        <w:t>detect option.</w:t>
       </w:r>
     </w:p>
     <w:p>
+      <w:r>
+        <w:t>Connection starts after short-clicking one of the servers.</w:t>
+      </w:r>
+    </w:p>
+    <w:p>
       <w:pPr>
         <w:pStyle w:val="Nagwek3"/>
       </w:pPr>
-      <w:bookmarkStart w:id="32" w:name="_Toc338785988"/>
-      <w:r>
-        <w:lastRenderedPageBreak/>
-        <w:t>Configuration Page</w:t>
+      <w:bookmarkStart w:id="32" w:name="_Toc341116365"/>
+      <w:r>
+        <w:t>Server List Page + Context Menu</w:t>
       </w:r>
       <w:bookmarkEnd w:id="32"/>
     </w:p>
@@ -9767,7 +9802,7 @@
           <wp:inline distT="0" distB="0" distL="0" distR="0">
             <wp:extent cx="1828800" cy="3044952"/>
             <wp:effectExtent l="0" t="0" r="0" b="3175"/>
-            <wp:docPr id="20" name="Obraz 20" descr="D:\MyFiles\code\PCRemote\Documentation\images\Configuration.png"/>
+            <wp:docPr id="24" name="Obraz 24" descr="D:\MyFiles\code\PCRemote\Documentation\images\menu.png"/>
             <wp:cNvGraphicFramePr>
               <a:graphicFrameLocks xmlns:a="http://schemas.openxmlformats.org/drawingml/2006/main" noChangeAspect="1"/>
             </wp:cNvGraphicFramePr>
@@ -9775,7 +9810,7 @@
               <a:graphicData uri="http://schemas.openxmlformats.org/drawingml/2006/picture">
                 <pic:pic xmlns:pic="http://schemas.openxmlformats.org/drawingml/2006/picture">
                   <pic:nvPicPr>
-                    <pic:cNvPr id="0" name="Picture 6" descr="D:\MyFiles\code\PCRemote\Documentation\images\Configuration.png"/>
+                    <pic:cNvPr id="0" name="Picture 10" descr="D:\MyFiles\code\PCRemote\Documentation\images\menu.png"/>
                     <pic:cNvPicPr>
                       <a:picLocks noChangeAspect="1" noChangeArrowheads="1"/>
                     </pic:cNvPicPr>
@@ -9815,32 +9850,17 @@
     </w:p>
     <w:p>
       <w:r>
-        <w:t xml:space="preserve">Configuration page allows to choose sensitivity of </w:t>
-      </w:r>
-      <w:proofErr w:type="spellStart"/>
-      <w:r>
-        <w:t>mousepad</w:t>
-      </w:r>
-      <w:proofErr w:type="spellEnd"/>
-      <w:r>
-        <w:t xml:space="preserve"> and scrolls, as well as the time, after which the click on </w:t>
-      </w:r>
-      <w:proofErr w:type="spellStart"/>
-      <w:r>
-        <w:t>mousepad</w:t>
-      </w:r>
-      <w:proofErr w:type="spellEnd"/>
-      <w:r>
-        <w:t xml:space="preserve"> will be considered long press (right mouse click event is raised).</w:t>
+        <w:t>If user performs long press on one of the servers, context menu, that allows removal or editing of an item, shows up.</w:t>
       </w:r>
     </w:p>
     <w:p>
       <w:pPr>
         <w:pStyle w:val="Nagwek3"/>
       </w:pPr>
-      <w:bookmarkStart w:id="33" w:name="_Toc338785989"/>
-      <w:r>
-        <w:t>Remote Page –Mouse pad</w:t>
+      <w:bookmarkStart w:id="33" w:name="_Toc341116366"/>
+      <w:r>
+        <w:lastRenderedPageBreak/>
+        <w:t>Configuration Page</w:t>
       </w:r>
       <w:bookmarkEnd w:id="33"/>
     </w:p>
@@ -9856,7 +9876,7 @@
           <wp:inline distT="0" distB="0" distL="0" distR="0">
             <wp:extent cx="1828800" cy="3044952"/>
             <wp:effectExtent l="0" t="0" r="0" b="3175"/>
-            <wp:docPr id="25" name="Obraz 25" descr="D:\MyFiles\code\PCRemote\Documentation\images\cursor.png"/>
+            <wp:docPr id="20" name="Obraz 20" descr="D:\MyFiles\code\PCRemote\Documentation\images\Configuration.png"/>
             <wp:cNvGraphicFramePr>
               <a:graphicFrameLocks xmlns:a="http://schemas.openxmlformats.org/drawingml/2006/main" noChangeAspect="1"/>
             </wp:cNvGraphicFramePr>
@@ -9864,7 +9884,7 @@
               <a:graphicData uri="http://schemas.openxmlformats.org/drawingml/2006/picture">
                 <pic:pic xmlns:pic="http://schemas.openxmlformats.org/drawingml/2006/picture">
                   <pic:nvPicPr>
-                    <pic:cNvPr id="0" name="Picture 11" descr="D:\MyFiles\code\PCRemote\Documentation\images\cursor.png"/>
+                    <pic:cNvPr id="0" name="Picture 6" descr="D:\MyFiles\code\PCRemote\Documentation\images\Configuration.png"/>
                     <pic:cNvPicPr>
                       <a:picLocks noChangeAspect="1" noChangeArrowheads="1"/>
                     </pic:cNvPicPr>
@@ -9904,20 +9924,32 @@
     </w:p>
     <w:p>
       <w:r>
-        <w:t xml:space="preserve">Allows to control cursor and </w:t>
-      </w:r>
-      <w:r>
-        <w:t>scrolls. Light area represents the mouse pad. The dark area around mouse pad represents scrolls.</w:t>
+        <w:t xml:space="preserve">Configuration page allows to choose sensitivity of </w:t>
+      </w:r>
+      <w:proofErr w:type="spellStart"/>
+      <w:r>
+        <w:t>mousepad</w:t>
+      </w:r>
+      <w:proofErr w:type="spellEnd"/>
+      <w:r>
+        <w:t xml:space="preserve"> and scrolls, as well as the time, after which the click on </w:t>
+      </w:r>
+      <w:proofErr w:type="spellStart"/>
+      <w:r>
+        <w:t>mousepad</w:t>
+      </w:r>
+      <w:proofErr w:type="spellEnd"/>
+      <w:r>
+        <w:t xml:space="preserve"> will be considered long press (right mouse click event is raised).</w:t>
       </w:r>
     </w:p>
     <w:p>
       <w:pPr>
         <w:pStyle w:val="Nagwek3"/>
       </w:pPr>
-      <w:bookmarkStart w:id="34" w:name="_Toc338785990"/>
-      <w:r>
-        <w:lastRenderedPageBreak/>
-        <w:t>Remote Page – Media</w:t>
+      <w:bookmarkStart w:id="34" w:name="_Toc341116367"/>
+      <w:r>
+        <w:t>Remote Page –Mouse pad</w:t>
       </w:r>
       <w:bookmarkEnd w:id="34"/>
     </w:p>
@@ -9933,7 +9965,7 @@
           <wp:inline distT="0" distB="0" distL="0" distR="0">
             <wp:extent cx="1828800" cy="3044952"/>
             <wp:effectExtent l="0" t="0" r="0" b="3175"/>
-            <wp:docPr id="26" name="Obraz 26" descr="D:\MyFiles\code\PCRemote\Documentation\images\media.png"/>
+            <wp:docPr id="25" name="Obraz 25" descr="D:\MyFiles\code\PCRemote\Documentation\images\cursor.png"/>
             <wp:cNvGraphicFramePr>
               <a:graphicFrameLocks xmlns:a="http://schemas.openxmlformats.org/drawingml/2006/main" noChangeAspect="1"/>
             </wp:cNvGraphicFramePr>
@@ -9941,7 +9973,7 @@
               <a:graphicData uri="http://schemas.openxmlformats.org/drawingml/2006/picture">
                 <pic:pic xmlns:pic="http://schemas.openxmlformats.org/drawingml/2006/picture">
                   <pic:nvPicPr>
-                    <pic:cNvPr id="0" name="Picture 12" descr="D:\MyFiles\code\PCRemote\Documentation\images\media.png"/>
+                    <pic:cNvPr id="0" name="Picture 11" descr="D:\MyFiles\code\PCRemote\Documentation\images\cursor.png"/>
                     <pic:cNvPicPr>
                       <a:picLocks noChangeAspect="1" noChangeArrowheads="1"/>
                     </pic:cNvPicPr>
@@ -9981,60 +10013,22 @@
     </w:p>
     <w:p>
       <w:r>
-        <w:t xml:space="preserve">Media Page allows to </w:t>
-      </w:r>
-      <w:r>
-        <w:t>simulate press of keyboard media buttons.</w:t>
+        <w:t xml:space="preserve">Allows to control cursor and </w:t>
+      </w:r>
+      <w:r>
+        <w:t>scrolls. Light area represents the mouse pad. The dark area around mouse pad represents scrolls.</w:t>
       </w:r>
     </w:p>
     <w:p>
       <w:pPr>
-        <w:pStyle w:val="Nagwek2"/>
-      </w:pPr>
-      <w:bookmarkStart w:id="35" w:name="_Toc338785991"/>
-      <w:proofErr w:type="spellStart"/>
-      <w:r>
-        <w:t>PCRemote</w:t>
-      </w:r>
-      <w:proofErr w:type="spellEnd"/>
-      <w:r>
-        <w:t xml:space="preserve"> Android Client</w:t>
+        <w:pStyle w:val="Nagwek3"/>
+      </w:pPr>
+      <w:bookmarkStart w:id="35" w:name="_Toc341116368"/>
+      <w:r>
+        <w:lastRenderedPageBreak/>
+        <w:t>Remote Page – Media</w:t>
       </w:r>
       <w:bookmarkEnd w:id="35"/>
-    </w:p>
-    <w:p>
-      <w:r>
-        <w:t>As Windows Phone and Android have different specifications, the GUI in both cases must vary in a few small details as well.</w:t>
-      </w:r>
-    </w:p>
-    <w:p>
-      <w:r>
-        <w:t>In all versions of Android before version 3.0 there was a requirement of placing a physical menu button on the device and Windows Phone never created this kind of requirement.</w:t>
-      </w:r>
-    </w:p>
-    <w:p>
-      <w:r>
-        <w:t>Windows Phone provides Pivot Pages, and Android 2.2</w:t>
-      </w:r>
-      <w:r>
-        <w:t xml:space="preserve"> doesn’t. What it does support are tabs, but they still don’t work as efficiently as Pivot Pages in Windows.</w:t>
-      </w:r>
-    </w:p>
-    <w:p>
-      <w:r>
-        <w:t>Then there are still several differences even in frameworks, that require to create two totally different applications with multiple problems solved in a different way (for instance Windows Phone doesn’t provide blocking queues nor semaphores).</w:t>
-      </w:r>
-    </w:p>
-    <w:p>
-      <w:pPr>
-        <w:pStyle w:val="Nagwek3"/>
-      </w:pPr>
-      <w:bookmarkStart w:id="36" w:name="_Toc338785992"/>
-      <w:r>
-        <w:lastRenderedPageBreak/>
-        <w:t>Main Activity</w:t>
-      </w:r>
-      <w:bookmarkEnd w:id="36"/>
     </w:p>
     <w:p>
       <w:pPr>
@@ -10046,9 +10040,9 @@
         </w:rPr>
         <w:drawing>
           <wp:inline distT="0" distB="0" distL="0" distR="0">
-            <wp:extent cx="1609344" cy="2651760"/>
-            <wp:effectExtent l="0" t="0" r="0" b="0"/>
-            <wp:docPr id="27" name="Obraz 27" descr="D:\MyFiles\code\PCRemote\Documentation\images\android\mainwindow.png"/>
+            <wp:extent cx="1828800" cy="3044952"/>
+            <wp:effectExtent l="0" t="0" r="0" b="3175"/>
+            <wp:docPr id="26" name="Obraz 26" descr="D:\MyFiles\code\PCRemote\Documentation\images\media.png"/>
             <wp:cNvGraphicFramePr>
               <a:graphicFrameLocks xmlns:a="http://schemas.openxmlformats.org/drawingml/2006/main" noChangeAspect="1"/>
             </wp:cNvGraphicFramePr>
@@ -10056,7 +10050,7 @@
               <a:graphicData uri="http://schemas.openxmlformats.org/drawingml/2006/picture">
                 <pic:pic xmlns:pic="http://schemas.openxmlformats.org/drawingml/2006/picture">
                   <pic:nvPicPr>
-                    <pic:cNvPr id="0" name="Picture 13" descr="D:\MyFiles\code\PCRemote\Documentation\images\android\mainwindow.png"/>
+                    <pic:cNvPr id="0" name="Picture 12" descr="D:\MyFiles\code\PCRemote\Documentation\images\media.png"/>
                     <pic:cNvPicPr>
                       <a:picLocks noChangeAspect="1" noChangeArrowheads="1"/>
                     </pic:cNvPicPr>
@@ -10077,7 +10071,7 @@
                   <pic:spPr bwMode="auto">
                     <a:xfrm>
                       <a:off x="0" y="0"/>
-                      <a:ext cx="1609344" cy="2651760"/>
+                      <a:ext cx="1828800" cy="3044952"/>
                     </a:xfrm>
                     <a:prstGeom prst="rect">
                       <a:avLst/>
@@ -10096,16 +10090,58 @@
     </w:p>
     <w:p>
       <w:r>
-        <w:t>Main Activity provides navigation to all other Activities.</w:t>
+        <w:t xml:space="preserve">Media Page allows to </w:t>
+      </w:r>
+      <w:r>
+        <w:t>simulate press of keyboard media buttons.</w:t>
       </w:r>
     </w:p>
     <w:p>
       <w:pPr>
+        <w:pStyle w:val="Nagwek2"/>
+      </w:pPr>
+      <w:bookmarkStart w:id="36" w:name="_Toc341116369"/>
+      <w:proofErr w:type="spellStart"/>
+      <w:r>
+        <w:t>PCRemote</w:t>
+      </w:r>
+      <w:proofErr w:type="spellEnd"/>
+      <w:r>
+        <w:t xml:space="preserve"> Android Client</w:t>
+      </w:r>
+      <w:bookmarkEnd w:id="36"/>
+    </w:p>
+    <w:p>
+      <w:r>
+        <w:t>As Windows Phone and Android have different specifications, the GUI in both cases must vary in a few small details as well.</w:t>
+      </w:r>
+    </w:p>
+    <w:p>
+      <w:r>
+        <w:t>In all versions of Android before version 3.0 there was a requirement of placing a physical menu button on the device and Windows Phone never created this kind of requirement.</w:t>
+      </w:r>
+    </w:p>
+    <w:p>
+      <w:r>
+        <w:t>Windows Phone provides Pivot Pages, and Android 2.2</w:t>
+      </w:r>
+      <w:r>
+        <w:t xml:space="preserve"> doesn’t. What it does support are tabs, but they still don’t work as efficiently as Pivot Pages in Windows.</w:t>
+      </w:r>
+    </w:p>
+    <w:p>
+      <w:r>
+        <w:t>Then there are still several differences even in frameworks, that require to create two totally different applications with multiple problems solved in a different way (for instance Windows Phone doesn’t provide blocking queues nor semaphores).</w:t>
+      </w:r>
+    </w:p>
+    <w:p>
+      <w:pPr>
         <w:pStyle w:val="Nagwek3"/>
       </w:pPr>
-      <w:bookmarkStart w:id="37" w:name="_Toc338785993"/>
-      <w:r>
-        <w:t>New Server Activity</w:t>
+      <w:bookmarkStart w:id="37" w:name="_Toc341116370"/>
+      <w:r>
+        <w:lastRenderedPageBreak/>
+        <w:t>Main Activity</w:t>
       </w:r>
       <w:bookmarkEnd w:id="37"/>
     </w:p>
@@ -10121,7 +10157,7 @@
           <wp:inline distT="0" distB="0" distL="0" distR="0">
             <wp:extent cx="1609344" cy="2651760"/>
             <wp:effectExtent l="0" t="0" r="0" b="0"/>
-            <wp:docPr id="28" name="Obraz 28" descr="D:\MyFiles\code\PCRemote\Documentation\images\android\new.png"/>
+            <wp:docPr id="27" name="Obraz 27" descr="D:\MyFiles\code\PCRemote\Documentation\images\android\mainwindow.png"/>
             <wp:cNvGraphicFramePr>
               <a:graphicFrameLocks xmlns:a="http://schemas.openxmlformats.org/drawingml/2006/main" noChangeAspect="1"/>
             </wp:cNvGraphicFramePr>
@@ -10129,7 +10165,7 @@
               <a:graphicData uri="http://schemas.openxmlformats.org/drawingml/2006/picture">
                 <pic:pic xmlns:pic="http://schemas.openxmlformats.org/drawingml/2006/picture">
                   <pic:nvPicPr>
-                    <pic:cNvPr id="0" name="Picture 14" descr="D:\MyFiles\code\PCRemote\Documentation\images\android\new.png"/>
+                    <pic:cNvPr id="0" name="Picture 13" descr="D:\MyFiles\code\PCRemote\Documentation\images\android\mainwindow.png"/>
                     <pic:cNvPicPr>
                       <a:picLocks noChangeAspect="1" noChangeArrowheads="1"/>
                     </pic:cNvPicPr>
@@ -10169,19 +10205,92 @@
     </w:p>
     <w:p>
       <w:r>
-        <w:t xml:space="preserve">On New Server Activity we can actually see the first difference, that cannot be implemented in Windows Phone in any easy way – Hints. </w:t>
+        <w:t>Main Activity provides navigation to all other Activities.</w:t>
       </w:r>
     </w:p>
     <w:p>
       <w:pPr>
         <w:pStyle w:val="Nagwek3"/>
       </w:pPr>
-      <w:bookmarkStart w:id="38" w:name="_Toc338785994"/>
+      <w:bookmarkStart w:id="38" w:name="_Toc341116371"/>
+      <w:r>
+        <w:t>New Server Activity</w:t>
+      </w:r>
+      <w:bookmarkEnd w:id="38"/>
+    </w:p>
+    <w:p>
+      <w:pPr>
+        <w:jc w:val="center"/>
+      </w:pPr>
+      <w:r>
+        <w:rPr>
+          <w:noProof/>
+        </w:rPr>
+        <w:drawing>
+          <wp:inline distT="0" distB="0" distL="0" distR="0">
+            <wp:extent cx="1609344" cy="2651760"/>
+            <wp:effectExtent l="0" t="0" r="0" b="0"/>
+            <wp:docPr id="28" name="Obraz 28" descr="D:\MyFiles\code\PCRemote\Documentation\images\android\new.png"/>
+            <wp:cNvGraphicFramePr>
+              <a:graphicFrameLocks xmlns:a="http://schemas.openxmlformats.org/drawingml/2006/main" noChangeAspect="1"/>
+            </wp:cNvGraphicFramePr>
+            <a:graphic xmlns:a="http://schemas.openxmlformats.org/drawingml/2006/main">
+              <a:graphicData uri="http://schemas.openxmlformats.org/drawingml/2006/picture">
+                <pic:pic xmlns:pic="http://schemas.openxmlformats.org/drawingml/2006/picture">
+                  <pic:nvPicPr>
+                    <pic:cNvPr id="0" name="Picture 14" descr="D:\MyFiles\code\PCRemote\Documentation\images\android\new.png"/>
+                    <pic:cNvPicPr>
+                      <a:picLocks noChangeAspect="1" noChangeArrowheads="1"/>
+                    </pic:cNvPicPr>
+                  </pic:nvPicPr>
+                  <pic:blipFill>
+                    <a:blip r:embed="rId33" cstate="print">
+                      <a:extLst>
+                        <a:ext uri="{28A0092B-C50C-407E-A947-70E740481C1C}">
+                          <a14:useLocalDpi xmlns:a14="http://schemas.microsoft.com/office/drawing/2010/main" val="0"/>
+                        </a:ext>
+                      </a:extLst>
+                    </a:blip>
+                    <a:srcRect/>
+                    <a:stretch>
+                      <a:fillRect/>
+                    </a:stretch>
+                  </pic:blipFill>
+                  <pic:spPr bwMode="auto">
+                    <a:xfrm>
+                      <a:off x="0" y="0"/>
+                      <a:ext cx="1609344" cy="2651760"/>
+                    </a:xfrm>
+                    <a:prstGeom prst="rect">
+                      <a:avLst/>
+                    </a:prstGeom>
+                    <a:noFill/>
+                    <a:ln>
+                      <a:noFill/>
+                    </a:ln>
+                  </pic:spPr>
+                </pic:pic>
+              </a:graphicData>
+            </a:graphic>
+          </wp:inline>
+        </w:drawing>
+      </w:r>
+    </w:p>
+    <w:p>
+      <w:r>
+        <w:t xml:space="preserve">On New Server Activity we can actually see the first difference, that cannot be implemented in Windows Phone in any easy way – Hints. </w:t>
+      </w:r>
+    </w:p>
+    <w:p>
+      <w:pPr>
+        <w:pStyle w:val="Nagwek3"/>
+      </w:pPr>
+      <w:bookmarkStart w:id="39" w:name="_Toc341116372"/>
       <w:r>
         <w:lastRenderedPageBreak/>
         <w:t>Server List Activity</w:t>
       </w:r>
-      <w:bookmarkEnd w:id="38"/>
+      <w:bookmarkEnd w:id="39"/>
     </w:p>
     <w:p>
       <w:pPr>
@@ -10209,7 +10318,7 @@
                     </pic:cNvPicPr>
                   </pic:nvPicPr>
                   <pic:blipFill>
-                    <a:blip r:embed="rId33" cstate="print">
+                    <a:blip r:embed="rId34" cstate="print">
                       <a:extLst>
                         <a:ext uri="{28A0092B-C50C-407E-A947-70E740481C1C}">
                           <a14:useLocalDpi xmlns:a14="http://schemas.microsoft.com/office/drawing/2010/main" val="0"/>
@@ -10255,11 +10364,11 @@
       <w:pPr>
         <w:pStyle w:val="Nagwek3"/>
       </w:pPr>
-      <w:bookmarkStart w:id="39" w:name="_Toc338785995"/>
+      <w:bookmarkStart w:id="40" w:name="_Toc341116373"/>
       <w:r>
         <w:t>Server List Activity – Context Menu</w:t>
       </w:r>
-      <w:bookmarkEnd w:id="39"/>
+      <w:bookmarkEnd w:id="40"/>
     </w:p>
     <w:p>
       <w:pPr>
@@ -10287,7 +10396,7 @@
                     </pic:cNvPicPr>
                   </pic:nvPicPr>
                   <pic:blipFill>
-                    <a:blip r:embed="rId34" cstate="print">
+                    <a:blip r:embed="rId35" cstate="print">
                       <a:extLst>
                         <a:ext uri="{28A0092B-C50C-407E-A947-70E740481C1C}">
                           <a14:useLocalDpi xmlns:a14="http://schemas.microsoft.com/office/drawing/2010/main" val="0"/>
@@ -10328,12 +10437,12 @@
       <w:pPr>
         <w:pStyle w:val="Nagwek3"/>
       </w:pPr>
-      <w:bookmarkStart w:id="40" w:name="_Toc338785996"/>
+      <w:bookmarkStart w:id="41" w:name="_Toc341116374"/>
       <w:r>
         <w:lastRenderedPageBreak/>
         <w:t>Server List Activity – Server Information</w:t>
       </w:r>
-      <w:bookmarkEnd w:id="40"/>
+      <w:bookmarkEnd w:id="41"/>
     </w:p>
     <w:p>
       <w:pPr>
@@ -10356,74 +10465,6 @@
                 <pic:pic xmlns:pic="http://schemas.openxmlformats.org/drawingml/2006/picture">
                   <pic:nvPicPr>
                     <pic:cNvPr id="0" name="Picture 17" descr="D:\MyFiles\code\PCRemote\Documentation\images\android\serverlistinfo.png"/>
-                    <pic:cNvPicPr>
-                      <a:picLocks noChangeAspect="1" noChangeArrowheads="1"/>
-                    </pic:cNvPicPr>
-                  </pic:nvPicPr>
-                  <pic:blipFill>
-                    <a:blip r:embed="rId35" cstate="print">
-                      <a:extLst>
-                        <a:ext uri="{28A0092B-C50C-407E-A947-70E740481C1C}">
-                          <a14:useLocalDpi xmlns:a14="http://schemas.microsoft.com/office/drawing/2010/main" val="0"/>
-                        </a:ext>
-                      </a:extLst>
-                    </a:blip>
-                    <a:srcRect/>
-                    <a:stretch>
-                      <a:fillRect/>
-                    </a:stretch>
-                  </pic:blipFill>
-                  <pic:spPr bwMode="auto">
-                    <a:xfrm>
-                      <a:off x="0" y="0"/>
-                      <a:ext cx="1609344" cy="2642616"/>
-                    </a:xfrm>
-                    <a:prstGeom prst="rect">
-                      <a:avLst/>
-                    </a:prstGeom>
-                    <a:noFill/>
-                    <a:ln>
-                      <a:noFill/>
-                    </a:ln>
-                  </pic:spPr>
-                </pic:pic>
-              </a:graphicData>
-            </a:graphic>
-          </wp:inline>
-        </w:drawing>
-      </w:r>
-    </w:p>
-    <w:p>
-      <w:pPr>
-        <w:pStyle w:val="Nagwek3"/>
-      </w:pPr>
-      <w:bookmarkStart w:id="41" w:name="_Toc338785997"/>
-      <w:r>
-        <w:t>Server List Activity – Standard Menu</w:t>
-      </w:r>
-      <w:bookmarkEnd w:id="41"/>
-    </w:p>
-    <w:p>
-      <w:pPr>
-        <w:jc w:val="center"/>
-      </w:pPr>
-      <w:r>
-        <w:rPr>
-          <w:noProof/>
-        </w:rPr>
-        <w:drawing>
-          <wp:inline distT="0" distB="0" distL="0" distR="0">
-            <wp:extent cx="1609344" cy="2642616"/>
-            <wp:effectExtent l="0" t="0" r="0" b="5715"/>
-            <wp:docPr id="38" name="Obraz 38" descr="D:\MyFiles\code\PCRemote\Documentation\images\android\serverlistmenu2.png"/>
-            <wp:cNvGraphicFramePr>
-              <a:graphicFrameLocks xmlns:a="http://schemas.openxmlformats.org/drawingml/2006/main" noChangeAspect="1"/>
-            </wp:cNvGraphicFramePr>
-            <a:graphic xmlns:a="http://schemas.openxmlformats.org/drawingml/2006/main">
-              <a:graphicData uri="http://schemas.openxmlformats.org/drawingml/2006/picture">
-                <pic:pic xmlns:pic="http://schemas.openxmlformats.org/drawingml/2006/picture">
-                  <pic:nvPicPr>
-                    <pic:cNvPr id="0" name="Picture 19" descr="D:\MyFiles\code\PCRemote\Documentation\images\android\serverlistmenu2.png"/>
                     <pic:cNvPicPr>
                       <a:picLocks noChangeAspect="1" noChangeArrowheads="1"/>
                     </pic:cNvPicPr>
@@ -10462,38 +10503,106 @@
       </w:r>
     </w:p>
     <w:p>
-      <w:r>
-        <w:t xml:space="preserve">When a user presses the physical button for menu, a small pop-up menu at the bottom of the screen shows up, that allows to add new servers manually or </w:t>
-      </w:r>
-      <w:r>
-        <w:t>with</w:t>
-      </w:r>
-      <w:r>
-        <w:t xml:space="preserve"> </w:t>
-      </w:r>
-      <w:r>
-        <w:t>‘</w:t>
-      </w:r>
-      <w:r>
-        <w:t>auto</w:t>
-      </w:r>
-      <w:r>
-        <w:t>-detect’ option</w:t>
-      </w:r>
-      <w:r>
-        <w:t>.</w:t>
-      </w:r>
+      <w:pPr>
+        <w:pStyle w:val="Nagwek3"/>
+      </w:pPr>
+      <w:bookmarkStart w:id="42" w:name="_Toc341116375"/>
+      <w:r>
+        <w:t>Server List Activity – Standard Menu</w:t>
+      </w:r>
+      <w:bookmarkEnd w:id="42"/>
     </w:p>
     <w:p>
       <w:pPr>
+        <w:jc w:val="center"/>
+      </w:pPr>
+      <w:r>
+        <w:rPr>
+          <w:noProof/>
+        </w:rPr>
+        <w:drawing>
+          <wp:inline distT="0" distB="0" distL="0" distR="0">
+            <wp:extent cx="1609344" cy="2642616"/>
+            <wp:effectExtent l="0" t="0" r="0" b="5715"/>
+            <wp:docPr id="38" name="Obraz 38" descr="D:\MyFiles\code\PCRemote\Documentation\images\android\serverlistmenu2.png"/>
+            <wp:cNvGraphicFramePr>
+              <a:graphicFrameLocks xmlns:a="http://schemas.openxmlformats.org/drawingml/2006/main" noChangeAspect="1"/>
+            </wp:cNvGraphicFramePr>
+            <a:graphic xmlns:a="http://schemas.openxmlformats.org/drawingml/2006/main">
+              <a:graphicData uri="http://schemas.openxmlformats.org/drawingml/2006/picture">
+                <pic:pic xmlns:pic="http://schemas.openxmlformats.org/drawingml/2006/picture">
+                  <pic:nvPicPr>
+                    <pic:cNvPr id="0" name="Picture 19" descr="D:\MyFiles\code\PCRemote\Documentation\images\android\serverlistmenu2.png"/>
+                    <pic:cNvPicPr>
+                      <a:picLocks noChangeAspect="1" noChangeArrowheads="1"/>
+                    </pic:cNvPicPr>
+                  </pic:nvPicPr>
+                  <pic:blipFill>
+                    <a:blip r:embed="rId37" cstate="print">
+                      <a:extLst>
+                        <a:ext uri="{28A0092B-C50C-407E-A947-70E740481C1C}">
+                          <a14:useLocalDpi xmlns:a14="http://schemas.microsoft.com/office/drawing/2010/main" val="0"/>
+                        </a:ext>
+                      </a:extLst>
+                    </a:blip>
+                    <a:srcRect/>
+                    <a:stretch>
+                      <a:fillRect/>
+                    </a:stretch>
+                  </pic:blipFill>
+                  <pic:spPr bwMode="auto">
+                    <a:xfrm>
+                      <a:off x="0" y="0"/>
+                      <a:ext cx="1609344" cy="2642616"/>
+                    </a:xfrm>
+                    <a:prstGeom prst="rect">
+                      <a:avLst/>
+                    </a:prstGeom>
+                    <a:noFill/>
+                    <a:ln>
+                      <a:noFill/>
+                    </a:ln>
+                  </pic:spPr>
+                </pic:pic>
+              </a:graphicData>
+            </a:graphic>
+          </wp:inline>
+        </w:drawing>
+      </w:r>
+    </w:p>
+    <w:p>
+      <w:r>
+        <w:t xml:space="preserve">When a user presses the physical button for menu, a small pop-up menu at the bottom of the screen shows up, that allows to add new servers manually or </w:t>
+      </w:r>
+      <w:r>
+        <w:t>with</w:t>
+      </w:r>
+      <w:r>
+        <w:t xml:space="preserve"> </w:t>
+      </w:r>
+      <w:r>
+        <w:t>‘</w:t>
+      </w:r>
+      <w:r>
+        <w:t>auto</w:t>
+      </w:r>
+      <w:r>
+        <w:t>-detect’ option</w:t>
+      </w:r>
+      <w:r>
+        <w:t>.</w:t>
+      </w:r>
+    </w:p>
+    <w:p>
+      <w:pPr>
         <w:pStyle w:val="Nagwek3"/>
       </w:pPr>
-      <w:bookmarkStart w:id="42" w:name="_Toc338785998"/>
+      <w:bookmarkStart w:id="43" w:name="_Toc341116376"/>
       <w:r>
         <w:lastRenderedPageBreak/>
         <w:t>Configuration Activity</w:t>
       </w:r>
-      <w:bookmarkEnd w:id="42"/>
+      <w:bookmarkEnd w:id="43"/>
     </w:p>
     <w:p>
       <w:pPr>
@@ -10521,7 +10630,7 @@
                     </pic:cNvPicPr>
                   </pic:nvPicPr>
                   <pic:blipFill>
-                    <a:blip r:embed="rId37" cstate="print">
+                    <a:blip r:embed="rId38" cstate="print">
                       <a:extLst>
                         <a:ext uri="{28A0092B-C50C-407E-A947-70E740481C1C}">
                           <a14:useLocalDpi xmlns:a14="http://schemas.microsoft.com/office/drawing/2010/main" val="0"/>
@@ -10557,11 +10666,11 @@
       <w:pPr>
         <w:pStyle w:val="Nagwek3"/>
       </w:pPr>
-      <w:bookmarkStart w:id="43" w:name="_Toc338785999"/>
+      <w:bookmarkStart w:id="44" w:name="_Toc341116377"/>
       <w:r>
         <w:t>Mouse Pad Activity</w:t>
       </w:r>
-      <w:bookmarkEnd w:id="43"/>
+      <w:bookmarkEnd w:id="44"/>
     </w:p>
     <w:p>
       <w:pPr>
@@ -10589,7 +10698,7 @@
                     </pic:cNvPicPr>
                   </pic:nvPicPr>
                   <pic:blipFill>
-                    <a:blip r:embed="rId38" cstate="print">
+                    <a:blip r:embed="rId39" cstate="print">
                       <a:extLst>
                         <a:ext uri="{28A0092B-C50C-407E-A947-70E740481C1C}">
                           <a14:useLocalDpi xmlns:a14="http://schemas.microsoft.com/office/drawing/2010/main" val="0"/>
@@ -10625,11 +10734,11 @@
       <w:pPr>
         <w:pStyle w:val="Nagwek3"/>
       </w:pPr>
-      <w:bookmarkStart w:id="44" w:name="_Toc338786000"/>
+      <w:bookmarkStart w:id="45" w:name="_Toc341116378"/>
       <w:r>
         <w:t>Keyboard Activity</w:t>
       </w:r>
-      <w:bookmarkEnd w:id="44"/>
+      <w:bookmarkEnd w:id="45"/>
     </w:p>
     <w:p>
       <w:pPr>
@@ -10657,7 +10766,7 @@
                     </pic:cNvPicPr>
                   </pic:nvPicPr>
                   <pic:blipFill>
-                    <a:blip r:embed="rId39" cstate="print">
+                    <a:blip r:embed="rId40" cstate="print">
                       <a:extLst>
                         <a:ext uri="{28A0092B-C50C-407E-A947-70E740481C1C}">
                           <a14:useLocalDpi xmlns:a14="http://schemas.microsoft.com/office/drawing/2010/main" val="0"/>
@@ -10693,12 +10802,12 @@
       <w:pPr>
         <w:pStyle w:val="Nagwek3"/>
       </w:pPr>
-      <w:bookmarkStart w:id="45" w:name="_Toc338786001"/>
+      <w:bookmarkStart w:id="46" w:name="_Toc341116379"/>
       <w:r>
         <w:lastRenderedPageBreak/>
         <w:t>Media Activity</w:t>
       </w:r>
-      <w:bookmarkEnd w:id="45"/>
+      <w:bookmarkEnd w:id="46"/>
     </w:p>
     <w:p>
       <w:pPr>
@@ -10726,7 +10835,7 @@
                     </pic:cNvPicPr>
                   </pic:nvPicPr>
                   <pic:blipFill>
-                    <a:blip r:embed="rId40" cstate="print">
+                    <a:blip r:embed="rId41" cstate="print">
                       <a:extLst>
                         <a:ext uri="{28A0092B-C50C-407E-A947-70E740481C1C}">
                           <a14:useLocalDpi xmlns:a14="http://schemas.microsoft.com/office/drawing/2010/main" val="0"/>
@@ -10767,11 +10876,11 @@
       <w:pPr>
         <w:pStyle w:val="Nagwek1"/>
       </w:pPr>
-      <w:bookmarkStart w:id="46" w:name="_Toc338786002"/>
+      <w:bookmarkStart w:id="47" w:name="_Toc341116380"/>
       <w:r>
         <w:t>Data dictionary</w:t>
       </w:r>
-      <w:bookmarkEnd w:id="46"/>
+      <w:bookmarkEnd w:id="47"/>
     </w:p>
     <w:p>
       <w:pPr>
@@ -10819,12 +10928,7 @@
       </w:r>
       <w:proofErr w:type="spellEnd"/>
       <w:r>
-        <w:t xml:space="preserve"> – Queue</w:t>
-      </w:r>
-      <w:bookmarkStart w:id="47" w:name="_GoBack"/>
-      <w:bookmarkEnd w:id="47"/>
-      <w:r>
-        <w:t xml:space="preserve"> (First-In-First-Out) containing set of </w:t>
+        <w:t xml:space="preserve"> – Queue (First-In-First-Out) containing set of </w:t>
       </w:r>
       <w:proofErr w:type="spellStart"/>
       <w:r>
@@ -10839,9 +10943,11 @@
       <w:pPr>
         <w:pStyle w:val="Nagwek1"/>
       </w:pPr>
+      <w:bookmarkStart w:id="48" w:name="_Toc341116381"/>
       <w:r>
         <w:t>Resources</w:t>
       </w:r>
+      <w:bookmarkEnd w:id="48"/>
     </w:p>
     <w:p>
       <w:r>
@@ -10865,8 +10971,8 @@
       </w:r>
     </w:p>
     <w:sectPr>
-      <w:headerReference w:type="default" r:id="rId41"/>
-      <w:footerReference w:type="default" r:id="rId42"/>
+      <w:headerReference w:type="default" r:id="rId42"/>
+      <w:footerReference w:type="default" r:id="rId43"/>
       <w:pgSz w:w="12240" w:h="15840"/>
       <w:pgMar w:top="1440" w:right="1440" w:bottom="1440" w:left="1440" w:header="708" w:footer="708" w:gutter="0"/>
       <w:pgNumType w:start="0"/>
@@ -10941,7 +11047,7 @@
           <w:rPr>
             <w:noProof/>
           </w:rPr>
-          <w:t>26</w:t>
+          <w:t>3</w:t>
         </w:r>
         <w:r>
           <w:rPr>
@@ -17004,7 +17110,7 @@
 </file>
 
 <file path=customXml/itemProps1.xml><?xml version="1.0" encoding="utf-8"?>
-<ds:datastoreItem xmlns:ds="http://schemas.openxmlformats.org/officeDocument/2006/customXml" ds:itemID="{FBB8976F-B1BB-4A7C-B49F-7E830DDF7047}">
+<ds:datastoreItem xmlns:ds="http://schemas.openxmlformats.org/officeDocument/2006/customXml" ds:itemID="{7A44301C-C216-4E00-9935-0B523BB3F686}">
   <ds:schemaRefs>
     <ds:schemaRef ds:uri="http://schemas.openxmlformats.org/officeDocument/2006/bibliography"/>
   </ds:schemaRefs>

</xml_diff>